<commit_message>
updating report + survey
</commit_message>
<xml_diff>
--- a/Documents/B00235610 - Project Evaluation.docx
+++ b/Documents/B00235610 - Project Evaluation.docx
@@ -198,7 +198,7 @@
           <w:r>
             <w:fldChar w:fldCharType="separate"/>
           </w:r>
-          <w:hyperlink w:anchor="_Toc479081459" w:history="1">
+          <w:hyperlink w:anchor="_Toc479110493" w:history="1">
             <w:r>
               <w:rPr>
                 <w:rStyle w:val="Hyperlink"/>
@@ -225,7 +225,7 @@
                 <w:noProof/>
                 <w:webHidden/>
               </w:rPr>
-              <w:instrText xml:space="preserve"> PAGEREF _Toc479081459 \h </w:instrText>
+              <w:instrText xml:space="preserve"> PAGEREF _Toc479110493 \h </w:instrText>
             </w:r>
             <w:r>
               <w:rPr>
@@ -268,7 +268,7 @@
               <w:lang w:eastAsia="en-GB"/>
             </w:rPr>
           </w:pPr>
-          <w:hyperlink w:anchor="_Toc479081460" w:history="1">
+          <w:hyperlink w:anchor="_Toc479110494" w:history="1">
             <w:r>
               <w:rPr>
                 <w:rStyle w:val="Hyperlink"/>
@@ -295,7 +295,7 @@
                 <w:noProof/>
                 <w:webHidden/>
               </w:rPr>
-              <w:instrText xml:space="preserve"> PAGEREF _Toc479081460 \h </w:instrText>
+              <w:instrText xml:space="preserve"> PAGEREF _Toc479110494 \h </w:instrText>
             </w:r>
             <w:r>
               <w:rPr>
@@ -338,7 +338,7 @@
               <w:lang w:eastAsia="en-GB"/>
             </w:rPr>
           </w:pPr>
-          <w:hyperlink w:anchor="_Toc479081461" w:history="1">
+          <w:hyperlink w:anchor="_Toc479110495" w:history="1">
             <w:r>
               <w:rPr>
                 <w:rStyle w:val="Hyperlink"/>
@@ -365,7 +365,7 @@
                 <w:noProof/>
                 <w:webHidden/>
               </w:rPr>
-              <w:instrText xml:space="preserve"> PAGEREF _Toc479081461 \h </w:instrText>
+              <w:instrText xml:space="preserve"> PAGEREF _Toc479110495 \h </w:instrText>
             </w:r>
             <w:r>
               <w:rPr>
@@ -408,7 +408,7 @@
               <w:lang w:eastAsia="en-GB"/>
             </w:rPr>
           </w:pPr>
-          <w:hyperlink w:anchor="_Toc479081462" w:history="1">
+          <w:hyperlink w:anchor="_Toc479110496" w:history="1">
             <w:r>
               <w:rPr>
                 <w:rStyle w:val="Hyperlink"/>
@@ -435,7 +435,7 @@
                 <w:noProof/>
                 <w:webHidden/>
               </w:rPr>
-              <w:instrText xml:space="preserve"> PAGEREF _Toc479081462 \h </w:instrText>
+              <w:instrText xml:space="preserve"> PAGEREF _Toc479110496 \h </w:instrText>
             </w:r>
             <w:r>
               <w:rPr>
@@ -478,7 +478,7 @@
               <w:lang w:eastAsia="en-GB"/>
             </w:rPr>
           </w:pPr>
-          <w:hyperlink w:anchor="_Toc479081463" w:history="1">
+          <w:hyperlink w:anchor="_Toc479110497" w:history="1">
             <w:r>
               <w:rPr>
                 <w:rStyle w:val="Hyperlink"/>
@@ -505,7 +505,77 @@
                 <w:noProof/>
                 <w:webHidden/>
               </w:rPr>
-              <w:instrText xml:space="preserve"> PAGEREF _Toc479081463 \h </w:instrText>
+              <w:instrText xml:space="preserve"> PAGEREF _Toc479110497 \h </w:instrText>
+            </w:r>
+            <w:r>
+              <w:rPr>
+                <w:noProof/>
+                <w:webHidden/>
+              </w:rPr>
+            </w:r>
+            <w:r>
+              <w:rPr>
+                <w:noProof/>
+                <w:webHidden/>
+              </w:rPr>
+              <w:fldChar w:fldCharType="separate"/>
+            </w:r>
+            <w:r>
+              <w:rPr>
+                <w:noProof/>
+                <w:webHidden/>
+              </w:rPr>
+              <w:t>2</w:t>
+            </w:r>
+            <w:r>
+              <w:rPr>
+                <w:noProof/>
+                <w:webHidden/>
+              </w:rPr>
+              <w:fldChar w:fldCharType="end"/>
+            </w:r>
+          </w:hyperlink>
+        </w:p>
+        <w:p>
+          <w:pPr>
+            <w:pStyle w:val="TOC2"/>
+            <w:tabs>
+              <w:tab w:val="right" w:leader="dot" w:pos="10790"/>
+            </w:tabs>
+            <w:rPr>
+              <w:noProof/>
+              <w:color w:val="auto"/>
+              <w:lang w:eastAsia="en-GB"/>
+            </w:rPr>
+          </w:pPr>
+          <w:hyperlink w:anchor="_Toc479110498" w:history="1">
+            <w:r>
+              <w:rPr>
+                <w:rStyle w:val="Hyperlink"/>
+                <w:noProof/>
+              </w:rPr>
+              <w:t>Links</w:t>
+            </w:r>
+            <w:r>
+              <w:rPr>
+                <w:noProof/>
+                <w:webHidden/>
+              </w:rPr>
+              <w:tab/>
+            </w:r>
+            <w:r>
+              <w:rPr>
+                <w:noProof/>
+                <w:webHidden/>
+              </w:rPr>
+              <w:fldChar w:fldCharType="begin"/>
+            </w:r>
+            <w:r>
+              <w:rPr>
+                <w:noProof/>
+                <w:webHidden/>
+              </w:rPr>
+              <w:instrText xml:space="preserve"> PAGEREF _Toc479110498 \h </w:instrText>
             </w:r>
             <w:r>
               <w:rPr>
@@ -548,7 +618,7 @@
               <w:lang w:eastAsia="en-GB"/>
             </w:rPr>
           </w:pPr>
-          <w:hyperlink w:anchor="_Toc479081464" w:history="1">
+          <w:hyperlink w:anchor="_Toc479110499" w:history="1">
             <w:r>
               <w:rPr>
                 <w:rStyle w:val="Hyperlink"/>
@@ -575,7 +645,7 @@
                 <w:noProof/>
                 <w:webHidden/>
               </w:rPr>
-              <w:instrText xml:space="preserve"> PAGEREF _Toc479081464 \h </w:instrText>
+              <w:instrText xml:space="preserve"> PAGEREF _Toc479110499 \h </w:instrText>
             </w:r>
             <w:r>
               <w:rPr>
@@ -618,7 +688,7 @@
               <w:lang w:eastAsia="en-GB"/>
             </w:rPr>
           </w:pPr>
-          <w:hyperlink w:anchor="_Toc479081465" w:history="1">
+          <w:hyperlink w:anchor="_Toc479110500" w:history="1">
             <w:r>
               <w:rPr>
                 <w:rStyle w:val="Hyperlink"/>
@@ -645,7 +715,7 @@
                 <w:noProof/>
                 <w:webHidden/>
               </w:rPr>
-              <w:instrText xml:space="preserve"> PAGEREF _Toc479081465 \h </w:instrText>
+              <w:instrText xml:space="preserve"> PAGEREF _Toc479110500 \h </w:instrText>
             </w:r>
             <w:r>
               <w:rPr>
@@ -688,13 +758,13 @@
               <w:lang w:eastAsia="en-GB"/>
             </w:rPr>
           </w:pPr>
-          <w:hyperlink w:anchor="_Toc479081466" w:history="1">
+          <w:hyperlink w:anchor="_Toc479110501" w:history="1">
             <w:r>
               <w:rPr>
                 <w:rStyle w:val="Hyperlink"/>
                 <w:noProof/>
               </w:rPr>
-              <w:t>Questionaire</w:t>
+              <w:t>Questionnaire</w:t>
             </w:r>
             <w:r>
               <w:rPr>
@@ -715,7 +785,7 @@
                 <w:noProof/>
                 <w:webHidden/>
               </w:rPr>
-              <w:instrText xml:space="preserve"> PAGEREF _Toc479081466 \h </w:instrText>
+              <w:instrText xml:space="preserve"> PAGEREF _Toc479110501 \h </w:instrText>
             </w:r>
             <w:r>
               <w:rPr>
@@ -758,7 +828,7 @@
               <w:lang w:eastAsia="en-GB"/>
             </w:rPr>
           </w:pPr>
-          <w:hyperlink w:anchor="_Toc479081467" w:history="1">
+          <w:hyperlink w:anchor="_Toc479110502" w:history="1">
             <w:r>
               <w:rPr>
                 <w:rStyle w:val="Hyperlink"/>
@@ -785,7 +855,7 @@
                 <w:noProof/>
                 <w:webHidden/>
               </w:rPr>
-              <w:instrText xml:space="preserve"> PAGEREF _Toc479081467 \h </w:instrText>
+              <w:instrText xml:space="preserve"> PAGEREF _Toc479110502 \h </w:instrText>
             </w:r>
             <w:r>
               <w:rPr>
@@ -828,13 +898,13 @@
               <w:lang w:eastAsia="en-GB"/>
             </w:rPr>
           </w:pPr>
-          <w:hyperlink w:anchor="_Toc479081468" w:history="1">
+          <w:hyperlink w:anchor="_Toc479110503" w:history="1">
             <w:r>
               <w:rPr>
                 <w:rStyle w:val="Hyperlink"/>
                 <w:noProof/>
               </w:rPr>
-              <w:t>Links</w:t>
+              <w:t>Appendix - Questionnaires</w:t>
             </w:r>
             <w:r>
               <w:rPr>
@@ -855,77 +925,7 @@
                 <w:noProof/>
                 <w:webHidden/>
               </w:rPr>
-              <w:instrText xml:space="preserve"> PAGEREF _Toc479081468 \h </w:instrText>
-            </w:r>
-            <w:r>
-              <w:rPr>
-                <w:noProof/>
-                <w:webHidden/>
-              </w:rPr>
-            </w:r>
-            <w:r>
-              <w:rPr>
-                <w:noProof/>
-                <w:webHidden/>
-              </w:rPr>
-              <w:fldChar w:fldCharType="separate"/>
-            </w:r>
-            <w:r>
-              <w:rPr>
-                <w:noProof/>
-                <w:webHidden/>
-              </w:rPr>
-              <w:t>3</w:t>
-            </w:r>
-            <w:r>
-              <w:rPr>
-                <w:noProof/>
-                <w:webHidden/>
-              </w:rPr>
-              <w:fldChar w:fldCharType="end"/>
-            </w:r>
-          </w:hyperlink>
-        </w:p>
-        <w:p>
-          <w:pPr>
-            <w:pStyle w:val="TOC1"/>
-            <w:tabs>
-              <w:tab w:val="right" w:leader="dot" w:pos="10790"/>
-            </w:tabs>
-            <w:rPr>
-              <w:noProof/>
-              <w:color w:val="auto"/>
-              <w:lang w:eastAsia="en-GB"/>
-            </w:rPr>
-          </w:pPr>
-          <w:hyperlink w:anchor="_Toc479081469" w:history="1">
-            <w:r>
-              <w:rPr>
-                <w:rStyle w:val="Hyperlink"/>
-                <w:noProof/>
-              </w:rPr>
-              <w:t>Appendix - Questionnaires</w:t>
-            </w:r>
-            <w:r>
-              <w:rPr>
-                <w:noProof/>
-                <w:webHidden/>
-              </w:rPr>
-              <w:tab/>
-            </w:r>
-            <w:r>
-              <w:rPr>
-                <w:noProof/>
-                <w:webHidden/>
-              </w:rPr>
-              <w:fldChar w:fldCharType="begin"/>
-            </w:r>
-            <w:r>
-              <w:rPr>
-                <w:noProof/>
-                <w:webHidden/>
-              </w:rPr>
-              <w:instrText xml:space="preserve"> PAGEREF _Toc479081469 \h </w:instrText>
+              <w:instrText xml:space="preserve"> PAGEREF _Toc479110503 \h </w:instrText>
             </w:r>
             <w:r>
               <w:rPr>
@@ -1123,14 +1123,12 @@
       <w:pPr>
         <w:pStyle w:val="Heading1"/>
       </w:pPr>
-      <w:bookmarkStart w:id="5" w:name="_Toc479081459"/>
-      <w:bookmarkStart w:id="6" w:name="_GoBack"/>
+      <w:bookmarkStart w:id="5" w:name="_Toc479110493"/>
       <w:bookmarkEnd w:id="0"/>
       <w:bookmarkEnd w:id="1"/>
       <w:bookmarkEnd w:id="2"/>
       <w:bookmarkEnd w:id="3"/>
       <w:bookmarkEnd w:id="4"/>
-      <w:bookmarkEnd w:id="6"/>
       <w:r>
         <w:lastRenderedPageBreak/>
         <w:t>Critical Evaluation</w:t>
@@ -1177,11 +1175,11 @@
       <w:pPr>
         <w:pStyle w:val="Heading2"/>
       </w:pPr>
-      <w:bookmarkStart w:id="7" w:name="_Toc479081460"/>
+      <w:bookmarkStart w:id="6" w:name="_Toc479110494"/>
       <w:r>
         <w:t>Accomplishments</w:t>
       </w:r>
-      <w:bookmarkEnd w:id="7"/>
+      <w:bookmarkEnd w:id="6"/>
     </w:p>
     <w:p>
       <w:pPr>
@@ -1192,21 +1190,27 @@
         <w:t>So, what did I accomplish? I completed the entire design as specified in the document</w:t>
       </w:r>
       <w:r>
-        <w:t xml:space="preserve"> and went above this in some areas as well. For instance, I tried to make the level loo as professional as possible by adding a menu, splash screen and showcase scenes.</w:t>
-      </w:r>
-      <w:r>
-        <w:t xml:space="preserve"> The level is immediately repayable as is professional demonstration.</w:t>
+        <w:t xml:space="preserve"> and went above this in some areas as well. For instance, I tried to make the level loo</w:t>
+      </w:r>
+      <w:r>
+        <w:t>k</w:t>
+      </w:r>
+      <w:r>
+        <w:t xml:space="preserve"> as professional as possible by adding a menu, splash screen and showcase scenes.</w:t>
+      </w:r>
+      <w:r>
+        <w:t xml:space="preserve"> What’s more the level was optimised to run on lower end hardware so less powerful computers could still run the demo if they wanted to. This meant optimising the terrain draw distance and utilising advanced graphics settings to ensure that the game was not too much of a tax on the computer’s performance. Finally, no shortcuts were taken. The monsters in the level are fully animated and the terrain was custom made for the level I think this level adequately meets the guidelines I set out for it and looks professional.</w:t>
       </w:r>
     </w:p>
     <w:p>
       <w:pPr>
         <w:pStyle w:val="Heading2"/>
       </w:pPr>
-      <w:bookmarkStart w:id="8" w:name="_Toc479081461"/>
+      <w:bookmarkStart w:id="7" w:name="_Toc479110495"/>
       <w:r>
         <w:t>Project Issues</w:t>
       </w:r>
-      <w:bookmarkEnd w:id="8"/>
+      <w:bookmarkEnd w:id="7"/>
     </w:p>
     <w:p>
       <w:pPr>
@@ -1227,11 +1231,11 @@
       <w:pPr>
         <w:pStyle w:val="Heading2"/>
       </w:pPr>
-      <w:bookmarkStart w:id="9" w:name="_Toc479081462"/>
+      <w:bookmarkStart w:id="8" w:name="_Toc479110496"/>
       <w:r>
         <w:t>What I Learned</w:t>
       </w:r>
-      <w:bookmarkEnd w:id="9"/>
+      <w:bookmarkEnd w:id="8"/>
     </w:p>
     <w:p>
       <w:pPr>
@@ -1249,11 +1253,11 @@
       <w:pPr>
         <w:pStyle w:val="Heading2"/>
       </w:pPr>
-      <w:bookmarkStart w:id="10" w:name="_Toc479081463"/>
+      <w:bookmarkStart w:id="9" w:name="_Toc479110497"/>
       <w:r>
         <w:t>Conclusion</w:t>
       </w:r>
-      <w:bookmarkEnd w:id="10"/>
+      <w:bookmarkEnd w:id="9"/>
     </w:p>
     <w:p>
       <w:pPr>
@@ -1273,88 +1277,35 @@
         <w:t xml:space="preserve"> and it will certainly be something I maintain moving forward.</w:t>
       </w:r>
     </w:p>
-    <w:p/>
-    <w:p/>
-    <w:p/>
-    <w:p/>
-    <w:p/>
-    <w:p/>
-    <w:p/>
-    <w:p>
-      <w:pPr>
-        <w:pStyle w:val="Heading1"/>
-      </w:pPr>
-      <w:bookmarkStart w:id="11" w:name="_Toc479081464"/>
-      <w:r>
-        <w:lastRenderedPageBreak/>
-        <w:t>Playtesting</w:t>
-      </w:r>
-      <w:bookmarkEnd w:id="11"/>
-    </w:p>
     <w:p>
       <w:pPr>
         <w:pStyle w:val="Heading2"/>
       </w:pPr>
-      <w:bookmarkStart w:id="12" w:name="_Toc479081465"/>
-      <w:r>
-        <w:t>S</w:t>
-      </w:r>
-      <w:r>
-        <w:t>trategy</w:t>
-      </w:r>
-      <w:bookmarkEnd w:id="12"/>
-    </w:p>
-    <w:p>
-      <w:r>
-        <w:t>To test the result…</w:t>
-      </w:r>
-    </w:p>
-    <w:p>
-      <w:pPr>
-        <w:pStyle w:val="Heading2"/>
-      </w:pPr>
-      <w:bookmarkStart w:id="13" w:name="_Toc479081466"/>
-      <w:r>
-        <w:t>Questionaire</w:t>
-      </w:r>
-      <w:bookmarkEnd w:id="13"/>
-    </w:p>
-    <w:p>
-      <w:r>
-        <w:t>This was the questionnaire.</w:t>
-      </w:r>
-    </w:p>
-    <w:p>
-      <w:pPr>
-        <w:pStyle w:val="Heading2"/>
-      </w:pPr>
-      <w:bookmarkStart w:id="14" w:name="_Toc479081467"/>
-      <w:r>
-        <w:t>R</w:t>
-      </w:r>
-      <w:r>
-        <w:t>esponse</w:t>
-      </w:r>
-      <w:bookmarkEnd w:id="14"/>
-    </w:p>
-    <w:p>
-      <w:r>
-        <w:t>This was the response</w:t>
-      </w:r>
-    </w:p>
-    <w:p>
-      <w:pPr>
-        <w:pStyle w:val="Heading1"/>
-      </w:pPr>
-      <w:bookmarkStart w:id="15" w:name="_Toc479081468"/>
+      <w:bookmarkStart w:id="10" w:name="_Toc479110498"/>
       <w:r>
         <w:t>Links</w:t>
       </w:r>
-      <w:bookmarkEnd w:id="15"/>
-    </w:p>
-    <w:p>
-      <w:r>
-        <w:t xml:space="preserve">Executable: </w:t>
+      <w:bookmarkEnd w:id="10"/>
+    </w:p>
+    <w:p>
+      <w:pPr>
+        <w:spacing w:line="276" w:lineRule="auto"/>
+        <w:jc w:val="both"/>
+      </w:pPr>
+      <w:r>
+        <w:t>Below are links to the executable which you can download as a zip file and extract to play on a standard Windows PC. Also find a link to the GitHub repository and the link to the video narration of the level that was also created as part of the submission.</w:t>
+      </w:r>
+    </w:p>
+    <w:p>
+      <w:r>
+        <w:rPr>
+          <w:b/>
+          <w:i/>
+        </w:rPr>
+        <w:t>Executable:</w:t>
+      </w:r>
+      <w:r>
+        <w:t xml:space="preserve"> </w:t>
       </w:r>
       <w:hyperlink r:id="rId10" w:history="1">
         <w:r>
@@ -1367,6 +1318,10 @@
     </w:p>
     <w:p>
       <w:r>
+        <w:rPr>
+          <w:b/>
+          <w:i/>
+        </w:rPr>
         <w:t xml:space="preserve">GitHub: </w:t>
       </w:r>
       <w:hyperlink r:id="rId11" w:history="1">
@@ -1380,39 +1335,304 @@
     </w:p>
     <w:p>
       <w:r>
-        <w:t xml:space="preserve">Video: </w:t>
+        <w:rPr>
+          <w:b/>
+          <w:i/>
+        </w:rPr>
+        <w:t>Video:</w:t>
+      </w:r>
+      <w:r>
+        <w:t xml:space="preserve"> </w:t>
       </w:r>
       <w:hyperlink r:id="rId12" w:history="1">
         <w:r>
           <w:rPr>
             <w:rStyle w:val="Hyperlink"/>
           </w:rPr>
-          <w:t>https://www.youtube.com/watch?v=niCrJRfi4vI</w:t>
+          <w:t>https://www.youtube.com/watch?v=ni</w:t>
+        </w:r>
+        <w:r>
+          <w:rPr>
+            <w:rStyle w:val="Hyperlink"/>
+          </w:rPr>
+          <w:t>C</w:t>
+        </w:r>
+        <w:r>
+          <w:rPr>
+            <w:rStyle w:val="Hyperlink"/>
+          </w:rPr>
+          <w:t>rJRfi4vI</w:t>
         </w:r>
       </w:hyperlink>
     </w:p>
-    <w:p/>
-    <w:p/>
-    <w:p/>
-    <w:p/>
-    <w:p/>
-    <w:p/>
-    <w:p/>
-    <w:p/>
-    <w:p/>
-    <w:p/>
-    <w:p/>
-    <w:p/>
-    <w:p/>
-    <w:p/>
-    <w:p/>
-    <w:p/>
-    <w:p/>
     <w:p>
       <w:pPr>
         <w:pStyle w:val="Heading1"/>
       </w:pPr>
-      <w:bookmarkStart w:id="16" w:name="_Toc479081469"/>
+      <w:bookmarkStart w:id="11" w:name="_Toc479110499"/>
+      <w:r>
+        <w:lastRenderedPageBreak/>
+        <w:t>Playtesting</w:t>
+      </w:r>
+      <w:bookmarkEnd w:id="11"/>
+    </w:p>
+    <w:p>
+      <w:pPr>
+        <w:pStyle w:val="Heading2"/>
+      </w:pPr>
+      <w:bookmarkStart w:id="12" w:name="_Toc479110500"/>
+      <w:r>
+        <w:t>S</w:t>
+      </w:r>
+      <w:r>
+        <w:t>trategy</w:t>
+      </w:r>
+      <w:bookmarkEnd w:id="12"/>
+    </w:p>
+    <w:p>
+      <w:pPr>
+        <w:spacing w:line="276" w:lineRule="auto"/>
+        <w:jc w:val="both"/>
+      </w:pPr>
+      <w:r>
+        <w:t>To test the level a questionnaire was provided to ten individuals who played the game while I observed. This allowed me to get some feedback immediately and record users action while playing the level as well as the formal comments which were part of the questionnaire. As the questionnaire was filled out in pen and not using an online system I have attached copies of the results in the digital version and in the physical submission I have handed in the official questionnaires which were filled in.</w:t>
+      </w:r>
+      <w:r>
+        <w:t xml:space="preserve"> When observing the players</w:t>
+      </w:r>
+    </w:p>
+    <w:p>
+      <w:pPr>
+        <w:pStyle w:val="Heading2"/>
+      </w:pPr>
+      <w:bookmarkStart w:id="13" w:name="_Toc479110501"/>
+      <w:r>
+        <w:t>Question</w:t>
+      </w:r>
+      <w:r>
+        <w:t>n</w:t>
+      </w:r>
+      <w:r>
+        <w:t>aire</w:t>
+      </w:r>
+      <w:bookmarkEnd w:id="13"/>
+    </w:p>
+    <w:p>
+      <w:pPr>
+        <w:spacing w:line="276" w:lineRule="auto"/>
+        <w:jc w:val="both"/>
+      </w:pPr>
+      <w:r>
+        <w:t>The questionnaire aimed to ask focused questions on the general gameplay mechanics and environment immersivity.</w:t>
+      </w:r>
+      <w:r>
+        <w:t xml:space="preserve"> It combined some Likert scale style questions with keyword style questions where users could tick various keywords to sum up the level. Finally, at the end there were some open-ended questions that allowed the player to give any additional opinions that they couldn’t express in the given questions provided. The design of the questionnaire allowed flexibility</w:t>
+      </w:r>
+      <w:r>
+        <w:t xml:space="preserve"> and covered major subjects while also allowing the user to provide additional opinions so I think it was a great structured survey.</w:t>
+      </w:r>
+    </w:p>
+    <w:p>
+      <w:pPr>
+        <w:pStyle w:val="Heading2"/>
+      </w:pPr>
+      <w:bookmarkStart w:id="14" w:name="_Toc479110502"/>
+      <w:r>
+        <w:t>R</w:t>
+      </w:r>
+      <w:r>
+        <w:t>esponse</w:t>
+      </w:r>
+      <w:bookmarkEnd w:id="14"/>
+    </w:p>
+    <w:p>
+      <w:pPr>
+        <w:spacing w:line="276" w:lineRule="auto"/>
+        <w:jc w:val="both"/>
+      </w:pPr>
+      <w:r>
+        <w:t>The response was overwhelmingly positive.</w:t>
+      </w:r>
+      <w:r>
+        <w:t xml:space="preserve"> People were keen to explore the level and find loot once I told them there was some hidden in the level which showed the level to have a good dose of </w:t>
+      </w:r>
+      <w:r>
+        <w:t>replay value</w:t>
+      </w:r>
+      <w:r>
+        <w:t>. There was a majority view on the following points.</w:t>
+      </w:r>
+    </w:p>
+    <w:p>
+      <w:pPr>
+        <w:pStyle w:val="ListParagraph"/>
+        <w:numPr>
+          <w:ilvl w:val="0"/>
+          <w:numId w:val="33"/>
+        </w:numPr>
+        <w:spacing w:line="276" w:lineRule="auto"/>
+      </w:pPr>
+      <w:r>
+        <w:t>The level was of a high quality</w:t>
+      </w:r>
+    </w:p>
+    <w:p>
+      <w:pPr>
+        <w:pStyle w:val="ListParagraph"/>
+        <w:numPr>
+          <w:ilvl w:val="0"/>
+          <w:numId w:val="33"/>
+        </w:numPr>
+        <w:spacing w:line="276" w:lineRule="auto"/>
+      </w:pPr>
+      <w:r>
+        <w:t>That the sound helped immersive the player</w:t>
+      </w:r>
+    </w:p>
+    <w:p>
+      <w:pPr>
+        <w:pStyle w:val="ListParagraph"/>
+        <w:numPr>
+          <w:ilvl w:val="0"/>
+          <w:numId w:val="33"/>
+        </w:numPr>
+        <w:spacing w:line="276" w:lineRule="auto"/>
+      </w:pPr>
+      <w:r>
+        <w:t>That the UI while simple met narrative roles</w:t>
+      </w:r>
+    </w:p>
+    <w:p>
+      <w:pPr>
+        <w:pStyle w:val="ListParagraph"/>
+        <w:numPr>
+          <w:ilvl w:val="0"/>
+          <w:numId w:val="33"/>
+        </w:numPr>
+        <w:spacing w:line="276" w:lineRule="auto"/>
+      </w:pPr>
+      <w:r>
+        <w:t>Control scheme was easy to learn and use</w:t>
+      </w:r>
+    </w:p>
+    <w:p>
+      <w:pPr>
+        <w:pStyle w:val="ListParagraph"/>
+        <w:numPr>
+          <w:ilvl w:val="0"/>
+          <w:numId w:val="33"/>
+        </w:numPr>
+        <w:spacing w:line="276" w:lineRule="auto"/>
+      </w:pPr>
+      <w:r>
+        <w:t>That a game full of little quests like the one developed would indeed be a fun game</w:t>
+      </w:r>
+    </w:p>
+    <w:p>
+      <w:pPr>
+        <w:spacing w:line="276" w:lineRule="auto"/>
+        <w:jc w:val="both"/>
+      </w:pPr>
+      <w:r>
+        <w:t>However, there were a few negatives</w:t>
+      </w:r>
+      <w:r>
+        <w:t xml:space="preserve"> which as summed up below</w:t>
+      </w:r>
+      <w:r>
+        <w:t>.</w:t>
+      </w:r>
+    </w:p>
+    <w:p>
+      <w:pPr>
+        <w:pStyle w:val="ListParagraph"/>
+        <w:numPr>
+          <w:ilvl w:val="0"/>
+          <w:numId w:val="34"/>
+        </w:numPr>
+        <w:spacing w:line="276" w:lineRule="auto"/>
+        <w:jc w:val="both"/>
+      </w:pPr>
+      <w:r>
+        <w:t>Lack of gamepad support</w:t>
+      </w:r>
+    </w:p>
+    <w:p>
+      <w:pPr>
+        <w:pStyle w:val="ListParagraph"/>
+        <w:numPr>
+          <w:ilvl w:val="0"/>
+          <w:numId w:val="34"/>
+        </w:numPr>
+        <w:spacing w:line="276" w:lineRule="auto"/>
+        <w:jc w:val="both"/>
+      </w:pPr>
+      <w:r>
+        <w:t>Level and enemies were too easy</w:t>
+      </w:r>
+    </w:p>
+    <w:p>
+      <w:pPr>
+        <w:pStyle w:val="ListParagraph"/>
+        <w:numPr>
+          <w:ilvl w:val="0"/>
+          <w:numId w:val="34"/>
+        </w:numPr>
+        <w:spacing w:line="276" w:lineRule="auto"/>
+        <w:jc w:val="both"/>
+      </w:pPr>
+      <w:r>
+        <w:t>Medieval font wasn’t clear enough</w:t>
+      </w:r>
+    </w:p>
+    <w:p>
+      <w:pPr>
+        <w:pStyle w:val="ListParagraph"/>
+        <w:numPr>
+          <w:ilvl w:val="0"/>
+          <w:numId w:val="34"/>
+        </w:numPr>
+        <w:spacing w:line="276" w:lineRule="auto"/>
+        <w:jc w:val="both"/>
+      </w:pPr>
+      <w:r>
+        <w:t>Too short wish it was developed into a full game.</w:t>
+      </w:r>
+    </w:p>
+    <w:p>
+      <w:pPr>
+        <w:spacing w:line="276" w:lineRule="auto"/>
+        <w:jc w:val="both"/>
+      </w:pPr>
+      <w:r>
+        <w:t xml:space="preserve">A few individuals asked for gamepad support which was not added. </w:t>
+      </w:r>
+      <w:r>
+        <w:t xml:space="preserve">This complain was mainly from people who had game consoles and preferred using a gamepad to </w:t>
+      </w:r>
+      <w:r>
+        <w:t>use</w:t>
+      </w:r>
+      <w:r>
+        <w:t xml:space="preserve"> a mouse and keyboard. The only reason this wasn’t developed was because it was a level to be played on the PC, so more time was spent on the level design rather than additional input options. </w:t>
+      </w:r>
+      <w:r>
+        <w:t>Additionally, all users for the level far too easy. While I was not trying to make a full game that was 100% balanced it is clear that additional mechanics will have to be developed to ensure a more challenging environment should the level be implemented in a larger game.</w:t>
+      </w:r>
+      <w:r>
+        <w:t xml:space="preserve"> There were complaints with the font as well which while was fitting for the setting w</w:t>
+      </w:r>
+      <w:bookmarkStart w:id="15" w:name="_GoBack"/>
+      <w:bookmarkEnd w:id="15"/>
+      <w:r>
+        <w:t>as difficult to read for some individuals. Finally, the biggest complaint was that the level was too short and they wished there was more to play. On second thoughts, this is hardly a negative as it shows the people wished it was taken further so it is something to consider as the basic gameplay that is there is appealing enough for people to want more.</w:t>
+      </w:r>
+    </w:p>
+    <w:p>
+      <w:pPr>
+        <w:pStyle w:val="Heading1"/>
+      </w:pPr>
+      <w:bookmarkStart w:id="16" w:name="_Toc479110503"/>
       <w:r>
         <w:lastRenderedPageBreak/>
         <w:t xml:space="preserve">Appendix - </w:t>
@@ -1482,7 +1702,7 @@
       <w:rPr>
         <w:noProof/>
       </w:rPr>
-      <w:t>4</w:t>
+      <w:t>2</w:t>
     </w:r>
     <w:r>
       <w:fldChar w:fldCharType="end"/>
@@ -2726,6 +2946,119 @@
     </w:lvl>
   </w:abstractNum>
   <w:abstractNum w:abstractNumId="20" w15:restartNumberingAfterBreak="0">
+    <w:nsid w:val="424045A8"/>
+    <w:multiLevelType w:val="hybridMultilevel"/>
+    <w:tmpl w:val="F31E62E0"/>
+    <w:lvl w:ilvl="0" w:tplc="08090001">
+      <w:start w:val="1"/>
+      <w:numFmt w:val="bullet"/>
+      <w:lvlText w:val=""/>
+      <w:lvlJc w:val="left"/>
+      <w:pPr>
+        <w:ind w:left="720" w:hanging="360"/>
+      </w:pPr>
+      <w:rPr>
+        <w:rFonts w:ascii="Symbol" w:hAnsi="Symbol" w:hint="default"/>
+      </w:rPr>
+    </w:lvl>
+    <w:lvl w:ilvl="1" w:tplc="08090003" w:tentative="1">
+      <w:start w:val="1"/>
+      <w:numFmt w:val="bullet"/>
+      <w:lvlText w:val="o"/>
+      <w:lvlJc w:val="left"/>
+      <w:pPr>
+        <w:ind w:left="1440" w:hanging="360"/>
+      </w:pPr>
+      <w:rPr>
+        <w:rFonts w:ascii="Courier New" w:hAnsi="Courier New" w:cs="Courier New" w:hint="default"/>
+      </w:rPr>
+    </w:lvl>
+    <w:lvl w:ilvl="2" w:tplc="08090005" w:tentative="1">
+      <w:start w:val="1"/>
+      <w:numFmt w:val="bullet"/>
+      <w:lvlText w:val=""/>
+      <w:lvlJc w:val="left"/>
+      <w:pPr>
+        <w:ind w:left="2160" w:hanging="360"/>
+      </w:pPr>
+      <w:rPr>
+        <w:rFonts w:ascii="Wingdings" w:hAnsi="Wingdings" w:hint="default"/>
+      </w:rPr>
+    </w:lvl>
+    <w:lvl w:ilvl="3" w:tplc="08090001" w:tentative="1">
+      <w:start w:val="1"/>
+      <w:numFmt w:val="bullet"/>
+      <w:lvlText w:val=""/>
+      <w:lvlJc w:val="left"/>
+      <w:pPr>
+        <w:ind w:left="2880" w:hanging="360"/>
+      </w:pPr>
+      <w:rPr>
+        <w:rFonts w:ascii="Symbol" w:hAnsi="Symbol" w:hint="default"/>
+      </w:rPr>
+    </w:lvl>
+    <w:lvl w:ilvl="4" w:tplc="08090003" w:tentative="1">
+      <w:start w:val="1"/>
+      <w:numFmt w:val="bullet"/>
+      <w:lvlText w:val="o"/>
+      <w:lvlJc w:val="left"/>
+      <w:pPr>
+        <w:ind w:left="3600" w:hanging="360"/>
+      </w:pPr>
+      <w:rPr>
+        <w:rFonts w:ascii="Courier New" w:hAnsi="Courier New" w:cs="Courier New" w:hint="default"/>
+      </w:rPr>
+    </w:lvl>
+    <w:lvl w:ilvl="5" w:tplc="08090005" w:tentative="1">
+      <w:start w:val="1"/>
+      <w:numFmt w:val="bullet"/>
+      <w:lvlText w:val=""/>
+      <w:lvlJc w:val="left"/>
+      <w:pPr>
+        <w:ind w:left="4320" w:hanging="360"/>
+      </w:pPr>
+      <w:rPr>
+        <w:rFonts w:ascii="Wingdings" w:hAnsi="Wingdings" w:hint="default"/>
+      </w:rPr>
+    </w:lvl>
+    <w:lvl w:ilvl="6" w:tplc="08090001" w:tentative="1">
+      <w:start w:val="1"/>
+      <w:numFmt w:val="bullet"/>
+      <w:lvlText w:val=""/>
+      <w:lvlJc w:val="left"/>
+      <w:pPr>
+        <w:ind w:left="5040" w:hanging="360"/>
+      </w:pPr>
+      <w:rPr>
+        <w:rFonts w:ascii="Symbol" w:hAnsi="Symbol" w:hint="default"/>
+      </w:rPr>
+    </w:lvl>
+    <w:lvl w:ilvl="7" w:tplc="08090003" w:tentative="1">
+      <w:start w:val="1"/>
+      <w:numFmt w:val="bullet"/>
+      <w:lvlText w:val="o"/>
+      <w:lvlJc w:val="left"/>
+      <w:pPr>
+        <w:ind w:left="5760" w:hanging="360"/>
+      </w:pPr>
+      <w:rPr>
+        <w:rFonts w:ascii="Courier New" w:hAnsi="Courier New" w:cs="Courier New" w:hint="default"/>
+      </w:rPr>
+    </w:lvl>
+    <w:lvl w:ilvl="8" w:tplc="08090005" w:tentative="1">
+      <w:start w:val="1"/>
+      <w:numFmt w:val="bullet"/>
+      <w:lvlText w:val=""/>
+      <w:lvlJc w:val="left"/>
+      <w:pPr>
+        <w:ind w:left="6480" w:hanging="360"/>
+      </w:pPr>
+      <w:rPr>
+        <w:rFonts w:ascii="Wingdings" w:hAnsi="Wingdings" w:hint="default"/>
+      </w:rPr>
+    </w:lvl>
+  </w:abstractNum>
+  <w:abstractNum w:abstractNumId="21" w15:restartNumberingAfterBreak="0">
     <w:nsid w:val="48D26CB1"/>
     <w:multiLevelType w:val="hybridMultilevel"/>
     <w:tmpl w:val="40AC7FA8"/>
@@ -2811,7 +3144,7 @@
       </w:pPr>
     </w:lvl>
   </w:abstractNum>
-  <w:abstractNum w:abstractNumId="21" w15:restartNumberingAfterBreak="0">
+  <w:abstractNum w:abstractNumId="22" w15:restartNumberingAfterBreak="0">
     <w:nsid w:val="57E95DD7"/>
     <w:multiLevelType w:val="hybridMultilevel"/>
     <w:tmpl w:val="40AC7FA8"/>
@@ -2897,7 +3230,7 @@
       </w:pPr>
     </w:lvl>
   </w:abstractNum>
-  <w:abstractNum w:abstractNumId="22" w15:restartNumberingAfterBreak="0">
+  <w:abstractNum w:abstractNumId="23" w15:restartNumberingAfterBreak="0">
     <w:nsid w:val="5977672A"/>
     <w:multiLevelType w:val="hybridMultilevel"/>
     <w:tmpl w:val="F92E2034"/>
@@ -3010,7 +3343,120 @@
       </w:rPr>
     </w:lvl>
   </w:abstractNum>
-  <w:abstractNum w:abstractNumId="23" w15:restartNumberingAfterBreak="0">
+  <w:abstractNum w:abstractNumId="24" w15:restartNumberingAfterBreak="0">
+    <w:nsid w:val="5B307FF9"/>
+    <w:multiLevelType w:val="hybridMultilevel"/>
+    <w:tmpl w:val="9460B3C6"/>
+    <w:lvl w:ilvl="0" w:tplc="08090001">
+      <w:start w:val="1"/>
+      <w:numFmt w:val="bullet"/>
+      <w:lvlText w:val=""/>
+      <w:lvlJc w:val="left"/>
+      <w:pPr>
+        <w:ind w:left="720" w:hanging="360"/>
+      </w:pPr>
+      <w:rPr>
+        <w:rFonts w:ascii="Symbol" w:hAnsi="Symbol" w:hint="default"/>
+      </w:rPr>
+    </w:lvl>
+    <w:lvl w:ilvl="1" w:tplc="08090003" w:tentative="1">
+      <w:start w:val="1"/>
+      <w:numFmt w:val="bullet"/>
+      <w:lvlText w:val="o"/>
+      <w:lvlJc w:val="left"/>
+      <w:pPr>
+        <w:ind w:left="1440" w:hanging="360"/>
+      </w:pPr>
+      <w:rPr>
+        <w:rFonts w:ascii="Courier New" w:hAnsi="Courier New" w:cs="Courier New" w:hint="default"/>
+      </w:rPr>
+    </w:lvl>
+    <w:lvl w:ilvl="2" w:tplc="08090005" w:tentative="1">
+      <w:start w:val="1"/>
+      <w:numFmt w:val="bullet"/>
+      <w:lvlText w:val=""/>
+      <w:lvlJc w:val="left"/>
+      <w:pPr>
+        <w:ind w:left="2160" w:hanging="360"/>
+      </w:pPr>
+      <w:rPr>
+        <w:rFonts w:ascii="Wingdings" w:hAnsi="Wingdings" w:hint="default"/>
+      </w:rPr>
+    </w:lvl>
+    <w:lvl w:ilvl="3" w:tplc="08090001" w:tentative="1">
+      <w:start w:val="1"/>
+      <w:numFmt w:val="bullet"/>
+      <w:lvlText w:val=""/>
+      <w:lvlJc w:val="left"/>
+      <w:pPr>
+        <w:ind w:left="2880" w:hanging="360"/>
+      </w:pPr>
+      <w:rPr>
+        <w:rFonts w:ascii="Symbol" w:hAnsi="Symbol" w:hint="default"/>
+      </w:rPr>
+    </w:lvl>
+    <w:lvl w:ilvl="4" w:tplc="08090003" w:tentative="1">
+      <w:start w:val="1"/>
+      <w:numFmt w:val="bullet"/>
+      <w:lvlText w:val="o"/>
+      <w:lvlJc w:val="left"/>
+      <w:pPr>
+        <w:ind w:left="3600" w:hanging="360"/>
+      </w:pPr>
+      <w:rPr>
+        <w:rFonts w:ascii="Courier New" w:hAnsi="Courier New" w:cs="Courier New" w:hint="default"/>
+      </w:rPr>
+    </w:lvl>
+    <w:lvl w:ilvl="5" w:tplc="08090005" w:tentative="1">
+      <w:start w:val="1"/>
+      <w:numFmt w:val="bullet"/>
+      <w:lvlText w:val=""/>
+      <w:lvlJc w:val="left"/>
+      <w:pPr>
+        <w:ind w:left="4320" w:hanging="360"/>
+      </w:pPr>
+      <w:rPr>
+        <w:rFonts w:ascii="Wingdings" w:hAnsi="Wingdings" w:hint="default"/>
+      </w:rPr>
+    </w:lvl>
+    <w:lvl w:ilvl="6" w:tplc="08090001" w:tentative="1">
+      <w:start w:val="1"/>
+      <w:numFmt w:val="bullet"/>
+      <w:lvlText w:val=""/>
+      <w:lvlJc w:val="left"/>
+      <w:pPr>
+        <w:ind w:left="5040" w:hanging="360"/>
+      </w:pPr>
+      <w:rPr>
+        <w:rFonts w:ascii="Symbol" w:hAnsi="Symbol" w:hint="default"/>
+      </w:rPr>
+    </w:lvl>
+    <w:lvl w:ilvl="7" w:tplc="08090003" w:tentative="1">
+      <w:start w:val="1"/>
+      <w:numFmt w:val="bullet"/>
+      <w:lvlText w:val="o"/>
+      <w:lvlJc w:val="left"/>
+      <w:pPr>
+        <w:ind w:left="5760" w:hanging="360"/>
+      </w:pPr>
+      <w:rPr>
+        <w:rFonts w:ascii="Courier New" w:hAnsi="Courier New" w:cs="Courier New" w:hint="default"/>
+      </w:rPr>
+    </w:lvl>
+    <w:lvl w:ilvl="8" w:tplc="08090005" w:tentative="1">
+      <w:start w:val="1"/>
+      <w:numFmt w:val="bullet"/>
+      <w:lvlText w:val=""/>
+      <w:lvlJc w:val="left"/>
+      <w:pPr>
+        <w:ind w:left="6480" w:hanging="360"/>
+      </w:pPr>
+      <w:rPr>
+        <w:rFonts w:ascii="Wingdings" w:hAnsi="Wingdings" w:hint="default"/>
+      </w:rPr>
+    </w:lvl>
+  </w:abstractNum>
+  <w:abstractNum w:abstractNumId="25" w15:restartNumberingAfterBreak="0">
     <w:nsid w:val="65BC2713"/>
     <w:multiLevelType w:val="multilevel"/>
     <w:tmpl w:val="04090023"/>
@@ -3097,7 +3543,7 @@
       </w:pPr>
     </w:lvl>
   </w:abstractNum>
-  <w:abstractNum w:abstractNumId="24" w15:restartNumberingAfterBreak="0">
+  <w:abstractNum w:abstractNumId="26" w15:restartNumberingAfterBreak="0">
     <w:nsid w:val="6A7A1085"/>
     <w:multiLevelType w:val="hybridMultilevel"/>
     <w:tmpl w:val="D500ED3A"/>
@@ -3210,7 +3656,7 @@
       </w:rPr>
     </w:lvl>
   </w:abstractNum>
-  <w:abstractNum w:abstractNumId="25" w15:restartNumberingAfterBreak="0">
+  <w:abstractNum w:abstractNumId="27" w15:restartNumberingAfterBreak="0">
     <w:nsid w:val="6BE0360C"/>
     <w:multiLevelType w:val="multilevel"/>
     <w:tmpl w:val="2E969558"/>
@@ -3297,7 +3743,7 @@
       </w:pPr>
     </w:lvl>
   </w:abstractNum>
-  <w:abstractNum w:abstractNumId="26" w15:restartNumberingAfterBreak="0">
+  <w:abstractNum w:abstractNumId="28" w15:restartNumberingAfterBreak="0">
     <w:nsid w:val="717A3257"/>
     <w:multiLevelType w:val="hybridMultilevel"/>
     <w:tmpl w:val="40AC7FA8"/>
@@ -3383,7 +3829,7 @@
       </w:pPr>
     </w:lvl>
   </w:abstractNum>
-  <w:abstractNum w:abstractNumId="27" w15:restartNumberingAfterBreak="0">
+  <w:abstractNum w:abstractNumId="29" w15:restartNumberingAfterBreak="0">
     <w:nsid w:val="7DE46238"/>
     <w:multiLevelType w:val="hybridMultilevel"/>
     <w:tmpl w:val="9C10BA1A"/>
@@ -3527,10 +3973,10 @@
     <w:abstractNumId w:val="16"/>
   </w:num>
   <w:num w:numId="11">
-    <w:abstractNumId w:val="25"/>
+    <w:abstractNumId w:val="27"/>
   </w:num>
   <w:num w:numId="12">
-    <w:abstractNumId w:val="23"/>
+    <w:abstractNumId w:val="25"/>
   </w:num>
   <w:num w:numId="13">
     <w:abstractNumId w:val="7"/>
@@ -3563,34 +4009,40 @@
     <w:abstractNumId w:val="13"/>
   </w:num>
   <w:num w:numId="23">
-    <w:abstractNumId w:val="20"/>
+    <w:abstractNumId w:val="21"/>
   </w:num>
   <w:num w:numId="24">
-    <w:abstractNumId w:val="26"/>
+    <w:abstractNumId w:val="28"/>
   </w:num>
   <w:num w:numId="25">
-    <w:abstractNumId w:val="21"/>
+    <w:abstractNumId w:val="22"/>
   </w:num>
   <w:num w:numId="26">
     <w:abstractNumId w:val="11"/>
   </w:num>
   <w:num w:numId="27">
-    <w:abstractNumId w:val="27"/>
+    <w:abstractNumId w:val="29"/>
   </w:num>
   <w:num w:numId="28">
     <w:abstractNumId w:val="19"/>
   </w:num>
   <w:num w:numId="29">
-    <w:abstractNumId w:val="24"/>
+    <w:abstractNumId w:val="26"/>
   </w:num>
   <w:num w:numId="30">
-    <w:abstractNumId w:val="22"/>
+    <w:abstractNumId w:val="23"/>
   </w:num>
   <w:num w:numId="31">
     <w:abstractNumId w:val="17"/>
   </w:num>
   <w:num w:numId="32">
     <w:abstractNumId w:val="15"/>
+  </w:num>
+  <w:num w:numId="33">
+    <w:abstractNumId w:val="20"/>
+  </w:num>
+  <w:num w:numId="34">
+    <w:abstractNumId w:val="24"/>
   </w:num>
 </w:numbering>
 </file>
@@ -5486,7 +5938,7 @@
 </file>
 
 <file path=customXml/itemProps1.xml><?xml version="1.0" encoding="utf-8"?>
-<ds:datastoreItem xmlns:ds="http://schemas.openxmlformats.org/officeDocument/2006/customXml" ds:itemID="{036EB6B9-E3BB-4D1F-9390-EF05658CEEC5}">
+<ds:datastoreItem xmlns:ds="http://schemas.openxmlformats.org/officeDocument/2006/customXml" ds:itemID="{D7723450-0052-4BB2-A699-06B26EF427DB}">
   <ds:schemaRefs>
     <ds:schemaRef ds:uri="http://schemas.openxmlformats.org/officeDocument/2006/bibliography"/>
   </ds:schemaRefs>

</xml_diff>

<commit_message>
adding electronic versions of surveys
</commit_message>
<xml_diff>
--- a/Documents/B00235610 - Project Evaluation.docx
+++ b/Documents/B00235610 - Project Evaluation.docx
@@ -263,7 +263,7 @@
           <w:r>
             <w:fldChar w:fldCharType="separate"/>
           </w:r>
-          <w:hyperlink w:anchor="_Toc479111202" w:history="1">
+          <w:hyperlink w:anchor="_Toc479184240" w:history="1">
             <w:r>
               <w:rPr>
                 <w:rStyle w:val="Hyperlink"/>
@@ -290,7 +290,7 @@
                 <w:noProof/>
                 <w:webHidden/>
               </w:rPr>
-              <w:instrText xml:space="preserve"> PAGEREF _Toc479111202 \h </w:instrText>
+              <w:instrText xml:space="preserve"> PAGEREF _Toc479184240 \h </w:instrText>
             </w:r>
             <w:r>
               <w:rPr>
@@ -333,7 +333,7 @@
               <w:lang w:eastAsia="en-GB"/>
             </w:rPr>
           </w:pPr>
-          <w:hyperlink w:anchor="_Toc479111203" w:history="1">
+          <w:hyperlink w:anchor="_Toc479184241" w:history="1">
             <w:r>
               <w:rPr>
                 <w:rStyle w:val="Hyperlink"/>
@@ -360,7 +360,7 @@
                 <w:noProof/>
                 <w:webHidden/>
               </w:rPr>
-              <w:instrText xml:space="preserve"> PAGEREF _Toc479111203 \h </w:instrText>
+              <w:instrText xml:space="preserve"> PAGEREF _Toc479184241 \h </w:instrText>
             </w:r>
             <w:r>
               <w:rPr>
@@ -403,7 +403,7 @@
               <w:lang w:eastAsia="en-GB"/>
             </w:rPr>
           </w:pPr>
-          <w:hyperlink w:anchor="_Toc479111204" w:history="1">
+          <w:hyperlink w:anchor="_Toc479184242" w:history="1">
             <w:r>
               <w:rPr>
                 <w:rStyle w:val="Hyperlink"/>
@@ -430,7 +430,7 @@
                 <w:noProof/>
                 <w:webHidden/>
               </w:rPr>
-              <w:instrText xml:space="preserve"> PAGEREF _Toc479111204 \h </w:instrText>
+              <w:instrText xml:space="preserve"> PAGEREF _Toc479184242 \h </w:instrText>
             </w:r>
             <w:r>
               <w:rPr>
@@ -473,7 +473,7 @@
               <w:lang w:eastAsia="en-GB"/>
             </w:rPr>
           </w:pPr>
-          <w:hyperlink w:anchor="_Toc479111205" w:history="1">
+          <w:hyperlink w:anchor="_Toc479184243" w:history="1">
             <w:r>
               <w:rPr>
                 <w:rStyle w:val="Hyperlink"/>
@@ -500,7 +500,7 @@
                 <w:noProof/>
                 <w:webHidden/>
               </w:rPr>
-              <w:instrText xml:space="preserve"> PAGEREF _Toc479111205 \h </w:instrText>
+              <w:instrText xml:space="preserve"> PAGEREF _Toc479184243 \h </w:instrText>
             </w:r>
             <w:r>
               <w:rPr>
@@ -543,7 +543,7 @@
               <w:lang w:eastAsia="en-GB"/>
             </w:rPr>
           </w:pPr>
-          <w:hyperlink w:anchor="_Toc479111206" w:history="1">
+          <w:hyperlink w:anchor="_Toc479184244" w:history="1">
             <w:r>
               <w:rPr>
                 <w:rStyle w:val="Hyperlink"/>
@@ -570,7 +570,7 @@
                 <w:noProof/>
                 <w:webHidden/>
               </w:rPr>
-              <w:instrText xml:space="preserve"> PAGEREF _Toc479111206 \h </w:instrText>
+              <w:instrText xml:space="preserve"> PAGEREF _Toc479184244 \h </w:instrText>
             </w:r>
             <w:r>
               <w:rPr>
@@ -613,7 +613,7 @@
               <w:lang w:eastAsia="en-GB"/>
             </w:rPr>
           </w:pPr>
-          <w:hyperlink w:anchor="_Toc479111207" w:history="1">
+          <w:hyperlink w:anchor="_Toc479184245" w:history="1">
             <w:r>
               <w:rPr>
                 <w:rStyle w:val="Hyperlink"/>
@@ -640,7 +640,7 @@
                 <w:noProof/>
                 <w:webHidden/>
               </w:rPr>
-              <w:instrText xml:space="preserve"> PAGEREF _Toc479111207 \h </w:instrText>
+              <w:instrText xml:space="preserve"> PAGEREF _Toc479184245 \h </w:instrText>
             </w:r>
             <w:r>
               <w:rPr>
@@ -683,7 +683,7 @@
               <w:lang w:eastAsia="en-GB"/>
             </w:rPr>
           </w:pPr>
-          <w:hyperlink w:anchor="_Toc479111208" w:history="1">
+          <w:hyperlink w:anchor="_Toc479184246" w:history="1">
             <w:r>
               <w:rPr>
                 <w:rStyle w:val="Hyperlink"/>
@@ -710,7 +710,7 @@
                 <w:noProof/>
                 <w:webHidden/>
               </w:rPr>
-              <w:instrText xml:space="preserve"> PAGEREF _Toc479111208 \h </w:instrText>
+              <w:instrText xml:space="preserve"> PAGEREF _Toc479184246 \h </w:instrText>
             </w:r>
             <w:r>
               <w:rPr>
@@ -753,7 +753,7 @@
               <w:lang w:eastAsia="en-GB"/>
             </w:rPr>
           </w:pPr>
-          <w:hyperlink w:anchor="_Toc479111209" w:history="1">
+          <w:hyperlink w:anchor="_Toc479184247" w:history="1">
             <w:r>
               <w:rPr>
                 <w:rStyle w:val="Hyperlink"/>
@@ -780,7 +780,7 @@
                 <w:noProof/>
                 <w:webHidden/>
               </w:rPr>
-              <w:instrText xml:space="preserve"> PAGEREF _Toc479111209 \h </w:instrText>
+              <w:instrText xml:space="preserve"> PAGEREF _Toc479184247 \h </w:instrText>
             </w:r>
             <w:r>
               <w:rPr>
@@ -823,7 +823,7 @@
               <w:lang w:eastAsia="en-GB"/>
             </w:rPr>
           </w:pPr>
-          <w:hyperlink w:anchor="_Toc479111210" w:history="1">
+          <w:hyperlink w:anchor="_Toc479184248" w:history="1">
             <w:r>
               <w:rPr>
                 <w:rStyle w:val="Hyperlink"/>
@@ -850,7 +850,7 @@
                 <w:noProof/>
                 <w:webHidden/>
               </w:rPr>
-              <w:instrText xml:space="preserve"> PAGEREF _Toc479111210 \h </w:instrText>
+              <w:instrText xml:space="preserve"> PAGEREF _Toc479184248 \h </w:instrText>
             </w:r>
             <w:r>
               <w:rPr>
@@ -893,7 +893,7 @@
               <w:lang w:eastAsia="en-GB"/>
             </w:rPr>
           </w:pPr>
-          <w:hyperlink w:anchor="_Toc479111211" w:history="1">
+          <w:hyperlink w:anchor="_Toc479184249" w:history="1">
             <w:r>
               <w:rPr>
                 <w:rStyle w:val="Hyperlink"/>
@@ -920,7 +920,7 @@
                 <w:noProof/>
                 <w:webHidden/>
               </w:rPr>
-              <w:instrText xml:space="preserve"> PAGEREF _Toc479111211 \h </w:instrText>
+              <w:instrText xml:space="preserve"> PAGEREF _Toc479184249 \h </w:instrText>
             </w:r>
             <w:r>
               <w:rPr>
@@ -963,7 +963,7 @@
               <w:lang w:eastAsia="en-GB"/>
             </w:rPr>
           </w:pPr>
-          <w:hyperlink w:anchor="_Toc479111212" w:history="1">
+          <w:hyperlink w:anchor="_Toc479184250" w:history="1">
             <w:r>
               <w:rPr>
                 <w:rStyle w:val="Hyperlink"/>
@@ -991,7 +991,7 @@
                 <w:noProof/>
                 <w:webHidden/>
               </w:rPr>
-              <w:instrText xml:space="preserve"> PAGEREF _Toc479111212 \h </w:instrText>
+              <w:instrText xml:space="preserve"> PAGEREF _Toc479184250 \h </w:instrText>
             </w:r>
             <w:r>
               <w:rPr>
@@ -1034,7 +1034,7 @@
               <w:lang w:eastAsia="en-GB"/>
             </w:rPr>
           </w:pPr>
-          <w:hyperlink w:anchor="_Toc479111213" w:history="1">
+          <w:hyperlink w:anchor="_Toc479184251" w:history="1">
             <w:r>
               <w:rPr>
                 <w:rStyle w:val="Hyperlink"/>
@@ -1062,7 +1062,7 @@
                 <w:noProof/>
                 <w:webHidden/>
               </w:rPr>
-              <w:instrText xml:space="preserve"> PAGEREF _Toc479111213 \h </w:instrText>
+              <w:instrText xml:space="preserve"> PAGEREF _Toc479184251 \h </w:instrText>
             </w:r>
             <w:r>
               <w:rPr>
@@ -1105,7 +1105,7 @@
               <w:lang w:eastAsia="en-GB"/>
             </w:rPr>
           </w:pPr>
-          <w:hyperlink w:anchor="_Toc479111214" w:history="1">
+          <w:hyperlink w:anchor="_Toc479184252" w:history="1">
             <w:r>
               <w:rPr>
                 <w:rStyle w:val="Hyperlink"/>
@@ -1133,7 +1133,7 @@
                 <w:noProof/>
                 <w:webHidden/>
               </w:rPr>
-              <w:instrText xml:space="preserve"> PAGEREF _Toc479111214 \h </w:instrText>
+              <w:instrText xml:space="preserve"> PAGEREF _Toc479184252 \h </w:instrText>
             </w:r>
             <w:r>
               <w:rPr>
@@ -1176,7 +1176,7 @@
               <w:lang w:eastAsia="en-GB"/>
             </w:rPr>
           </w:pPr>
-          <w:hyperlink w:anchor="_Toc479111215" w:history="1">
+          <w:hyperlink w:anchor="_Toc479184253" w:history="1">
             <w:r>
               <w:rPr>
                 <w:rStyle w:val="Hyperlink"/>
@@ -1204,7 +1204,7 @@
                 <w:noProof/>
                 <w:webHidden/>
               </w:rPr>
-              <w:instrText xml:space="preserve"> PAGEREF _Toc479111215 \h </w:instrText>
+              <w:instrText xml:space="preserve"> PAGEREF _Toc479184253 \h </w:instrText>
             </w:r>
             <w:r>
               <w:rPr>
@@ -1247,7 +1247,7 @@
               <w:lang w:eastAsia="en-GB"/>
             </w:rPr>
           </w:pPr>
-          <w:hyperlink w:anchor="_Toc479111216" w:history="1">
+          <w:hyperlink w:anchor="_Toc479184254" w:history="1">
             <w:r>
               <w:rPr>
                 <w:rStyle w:val="Hyperlink"/>
@@ -1275,7 +1275,7 @@
                 <w:noProof/>
                 <w:webHidden/>
               </w:rPr>
-              <w:instrText xml:space="preserve"> PAGEREF _Toc479111216 \h </w:instrText>
+              <w:instrText xml:space="preserve"> PAGEREF _Toc479184254 \h </w:instrText>
             </w:r>
             <w:r>
               <w:rPr>
@@ -1318,7 +1318,7 @@
               <w:lang w:eastAsia="en-GB"/>
             </w:rPr>
           </w:pPr>
-          <w:hyperlink w:anchor="_Toc479111217" w:history="1">
+          <w:hyperlink w:anchor="_Toc479184255" w:history="1">
             <w:r>
               <w:rPr>
                 <w:rStyle w:val="Hyperlink"/>
@@ -1346,7 +1346,7 @@
                 <w:noProof/>
                 <w:webHidden/>
               </w:rPr>
-              <w:instrText xml:space="preserve"> PAGEREF _Toc479111217 \h </w:instrText>
+              <w:instrText xml:space="preserve"> PAGEREF _Toc479184255 \h </w:instrText>
             </w:r>
             <w:r>
               <w:rPr>
@@ -1389,7 +1389,7 @@
               <w:lang w:eastAsia="en-GB"/>
             </w:rPr>
           </w:pPr>
-          <w:hyperlink w:anchor="_Toc479111218" w:history="1">
+          <w:hyperlink w:anchor="_Toc479184256" w:history="1">
             <w:r>
               <w:rPr>
                 <w:rStyle w:val="Hyperlink"/>
@@ -1417,7 +1417,7 @@
                 <w:noProof/>
                 <w:webHidden/>
               </w:rPr>
-              <w:instrText xml:space="preserve"> PAGEREF _Toc479111218 \h </w:instrText>
+              <w:instrText xml:space="preserve"> PAGEREF _Toc479184256 \h </w:instrText>
             </w:r>
             <w:r>
               <w:rPr>
@@ -1460,7 +1460,7 @@
               <w:lang w:eastAsia="en-GB"/>
             </w:rPr>
           </w:pPr>
-          <w:hyperlink w:anchor="_Toc479111219" w:history="1">
+          <w:hyperlink w:anchor="_Toc479184257" w:history="1">
             <w:r>
               <w:rPr>
                 <w:rStyle w:val="Hyperlink"/>
@@ -1488,7 +1488,7 @@
                 <w:noProof/>
                 <w:webHidden/>
               </w:rPr>
-              <w:instrText xml:space="preserve"> PAGEREF _Toc479111219 \h </w:instrText>
+              <w:instrText xml:space="preserve"> PAGEREF _Toc479184257 \h </w:instrText>
             </w:r>
             <w:r>
               <w:rPr>
@@ -1531,7 +1531,7 @@
               <w:lang w:eastAsia="en-GB"/>
             </w:rPr>
           </w:pPr>
-          <w:hyperlink w:anchor="_Toc479111220" w:history="1">
+          <w:hyperlink w:anchor="_Toc479184258" w:history="1">
             <w:r>
               <w:rPr>
                 <w:rStyle w:val="Hyperlink"/>
@@ -1559,7 +1559,7 @@
                 <w:noProof/>
                 <w:webHidden/>
               </w:rPr>
-              <w:instrText xml:space="preserve"> PAGEREF _Toc479111220 \h </w:instrText>
+              <w:instrText xml:space="preserve"> PAGEREF _Toc479184258 \h </w:instrText>
             </w:r>
             <w:r>
               <w:rPr>
@@ -1579,7 +1579,7 @@
                 <w:noProof/>
                 <w:webHidden/>
               </w:rPr>
-              <w:t>27</w:t>
+              <w:t>28</w:t>
             </w:r>
             <w:r>
               <w:rPr>
@@ -1602,7 +1602,7 @@
               <w:lang w:eastAsia="en-GB"/>
             </w:rPr>
           </w:pPr>
-          <w:hyperlink w:anchor="_Toc479111221" w:history="1">
+          <w:hyperlink w:anchor="_Toc479184259" w:history="1">
             <w:r>
               <w:rPr>
                 <w:rStyle w:val="Hyperlink"/>
@@ -1630,7 +1630,7 @@
                 <w:noProof/>
                 <w:webHidden/>
               </w:rPr>
-              <w:instrText xml:space="preserve"> PAGEREF _Toc479111221 \h </w:instrText>
+              <w:instrText xml:space="preserve"> PAGEREF _Toc479184259 \h </w:instrText>
             </w:r>
             <w:r>
               <w:rPr>
@@ -1650,7 +1650,7 @@
                 <w:noProof/>
                 <w:webHidden/>
               </w:rPr>
-              <w:t>30</w:t>
+              <w:t>31</w:t>
             </w:r>
             <w:r>
               <w:rPr>
@@ -1763,7 +1763,7 @@
       <w:pPr>
         <w:pStyle w:val="Heading1"/>
       </w:pPr>
-      <w:bookmarkStart w:id="5" w:name="_Toc479111202"/>
+      <w:bookmarkStart w:id="5" w:name="_Toc479184240"/>
       <w:bookmarkEnd w:id="0"/>
       <w:bookmarkEnd w:id="1"/>
       <w:bookmarkEnd w:id="2"/>
@@ -1815,7 +1815,7 @@
       <w:pPr>
         <w:pStyle w:val="Heading2"/>
       </w:pPr>
-      <w:bookmarkStart w:id="6" w:name="_Toc479111203"/>
+      <w:bookmarkStart w:id="6" w:name="_Toc479184241"/>
       <w:r>
         <w:t>Accomplishments</w:t>
       </w:r>
@@ -1846,7 +1846,7 @@
       <w:pPr>
         <w:pStyle w:val="Heading2"/>
       </w:pPr>
-      <w:bookmarkStart w:id="7" w:name="_Toc479111204"/>
+      <w:bookmarkStart w:id="7" w:name="_Toc479184242"/>
       <w:r>
         <w:t>Project Issues</w:t>
       </w:r>
@@ -1871,7 +1871,7 @@
       <w:pPr>
         <w:pStyle w:val="Heading2"/>
       </w:pPr>
-      <w:bookmarkStart w:id="8" w:name="_Toc479111205"/>
+      <w:bookmarkStart w:id="8" w:name="_Toc479184243"/>
       <w:r>
         <w:t>What I Learned</w:t>
       </w:r>
@@ -1893,7 +1893,7 @@
       <w:pPr>
         <w:pStyle w:val="Heading2"/>
       </w:pPr>
-      <w:bookmarkStart w:id="9" w:name="_Toc479111206"/>
+      <w:bookmarkStart w:id="9" w:name="_Toc479184244"/>
       <w:r>
         <w:t>Conclusion</w:t>
       </w:r>
@@ -1921,7 +1921,7 @@
       <w:pPr>
         <w:pStyle w:val="Heading2"/>
       </w:pPr>
-      <w:bookmarkStart w:id="10" w:name="_Toc479111207"/>
+      <w:bookmarkStart w:id="10" w:name="_Toc479184245"/>
       <w:r>
         <w:t>Links</w:t>
       </w:r>
@@ -1997,7 +1997,7 @@
       <w:pPr>
         <w:pStyle w:val="Heading1"/>
       </w:pPr>
-      <w:bookmarkStart w:id="11" w:name="_Toc479111208"/>
+      <w:bookmarkStart w:id="11" w:name="_Toc479184246"/>
       <w:r>
         <w:lastRenderedPageBreak/>
         <w:t>Playtesting</w:t>
@@ -2008,7 +2008,7 @@
       <w:pPr>
         <w:pStyle w:val="Heading2"/>
       </w:pPr>
-      <w:bookmarkStart w:id="12" w:name="_Toc479111209"/>
+      <w:bookmarkStart w:id="12" w:name="_Toc479184247"/>
       <w:r>
         <w:t>S</w:t>
       </w:r>
@@ -2033,7 +2033,7 @@
       <w:pPr>
         <w:pStyle w:val="Heading2"/>
       </w:pPr>
-      <w:bookmarkStart w:id="13" w:name="_Toc479111210"/>
+      <w:bookmarkStart w:id="13" w:name="_Toc479184248"/>
       <w:r>
         <w:t>Question</w:t>
       </w:r>
@@ -2064,7 +2064,7 @@
       <w:pPr>
         <w:pStyle w:val="Heading2"/>
       </w:pPr>
-      <w:bookmarkStart w:id="14" w:name="_Toc479111211"/>
+      <w:bookmarkStart w:id="14" w:name="_Toc479184249"/>
       <w:r>
         <w:t>R</w:t>
       </w:r>
@@ -2248,7 +2248,12 @@
         <w:t>Additionally, all users for the level far too easy. While I was not trying to make a full game that was 100% balanced it is clear that additional mechanics will have to be developed to ensure a more challenging environment should the level be implemented in a larger game.</w:t>
       </w:r>
       <w:r>
-        <w:t xml:space="preserve"> There were complaints with the font as well which while was fitting for the setting was difficult to read for some individuals. Finally, the biggest complaint was that the level was too short and they wished there was more to play. On second thoughts, this is hardly a negative as it shows the people wished it was taken further so it is something to consider as the basic gameplay that is there is appealing enough for people to want more.</w:t>
+        <w:t xml:space="preserve"> There were complaints with the font as well which while was fitting for the setting was difficult to read for some individuals. Finally, the biggest complaint was that the level was too short and they wished there was more to play. On second thoughts, this is hardly a negative as it shows the people wished it was taken further so it is something to consider as the basic gameplay that is there is appealing</w:t>
+      </w:r>
+      <w:bookmarkStart w:id="15" w:name="_GoBack"/>
+      <w:bookmarkEnd w:id="15"/>
+      <w:r>
+        <w:t xml:space="preserve"> enough for people to want more.</w:t>
       </w:r>
     </w:p>
     <w:p>
@@ -2264,6 +2269,8 @@
       <w:r>
         <w:rPr>
           <w:rStyle w:val="Heading1Char"/>
+          <w:noProof/>
+          <w:lang w:eastAsia="en-GB"/>
         </w:rPr>
         <w:lastRenderedPageBreak/>
         <w:drawing>
@@ -2337,7 +2344,7 @@
           </wp:anchor>
         </w:drawing>
       </w:r>
-      <w:bookmarkStart w:id="15" w:name="_Toc479111212"/>
+      <w:bookmarkStart w:id="16" w:name="_Toc479184250"/>
       <w:r>
         <w:rPr>
           <w:rStyle w:val="Heading1Char"/>
@@ -2350,7 +2357,7 @@
         </w:rPr>
         <w:t xml:space="preserve"> 1</w:t>
       </w:r>
-      <w:bookmarkEnd w:id="15"/>
+      <w:bookmarkEnd w:id="16"/>
       <w:r>
         <w:rPr>
           <w:sz w:val="40"/>
@@ -2364,6 +2371,26 @@
         </w:rPr>
         <w:t xml:space="preserve">Name: </w:t>
       </w:r>
+      <w:r>
+        <w:rPr>
+          <w:b/>
+          <w:i/>
+          <w:color w:val="auto"/>
+          <w:sz w:val="20"/>
+        </w:rPr>
+        <w:t xml:space="preserve">Innes </w:t>
+      </w:r>
+      <w:proofErr w:type="spellStart"/>
+      <w:r>
+        <w:rPr>
+          <w:b/>
+          <w:i/>
+          <w:color w:val="auto"/>
+          <w:sz w:val="20"/>
+        </w:rPr>
+        <w:t>Mcleod</w:t>
+      </w:r>
+      <w:proofErr w:type="spellEnd"/>
     </w:p>
     <w:p>
       <w:pPr>
@@ -2382,8 +2409,16 @@
     <w:p>
       <w:pPr>
         <w:pStyle w:val="List"/>
-      </w:pPr>
-      <w:r>
+        <w:rPr>
+          <w:b/>
+          <w:i/>
+        </w:rPr>
+      </w:pPr>
+      <w:r>
+        <w:rPr>
+          <w:b/>
+          <w:i/>
+        </w:rPr>
         <w:t>Strongly Agree</w:t>
       </w:r>
     </w:p>
@@ -2444,8 +2479,16 @@
     <w:p>
       <w:pPr>
         <w:pStyle w:val="List"/>
-      </w:pPr>
-      <w:r>
+        <w:rPr>
+          <w:b/>
+          <w:i/>
+        </w:rPr>
+      </w:pPr>
+      <w:r>
+        <w:rPr>
+          <w:b/>
+          <w:i/>
+        </w:rPr>
         <w:t>Exciting</w:t>
       </w:r>
     </w:p>
@@ -2538,8 +2581,16 @@
     <w:p>
       <w:pPr>
         <w:pStyle w:val="List"/>
-      </w:pPr>
-      <w:r>
+        <w:rPr>
+          <w:b/>
+          <w:i/>
+        </w:rPr>
+      </w:pPr>
+      <w:r>
+        <w:rPr>
+          <w:b/>
+          <w:i/>
+        </w:rPr>
         <w:t>Very Easy</w:t>
       </w:r>
     </w:p>
@@ -2600,8 +2651,16 @@
     <w:p>
       <w:pPr>
         <w:pStyle w:val="List"/>
-      </w:pPr>
-      <w:r>
+        <w:rPr>
+          <w:b/>
+          <w:i/>
+        </w:rPr>
+      </w:pPr>
+      <w:r>
+        <w:rPr>
+          <w:b/>
+          <w:i/>
+        </w:rPr>
         <w:t>Maybe</w:t>
       </w:r>
     </w:p>
@@ -2660,8 +2719,16 @@
     <w:p>
       <w:pPr>
         <w:pStyle w:val="List"/>
-      </w:pPr>
-      <w:r>
+        <w:rPr>
+          <w:b/>
+          <w:i/>
+        </w:rPr>
+      </w:pPr>
+      <w:r>
+        <w:rPr>
+          <w:b/>
+          <w:i/>
+        </w:rPr>
         <w:t>No</w:t>
       </w:r>
     </w:p>
@@ -2690,8 +2757,16 @@
     <w:p>
       <w:pPr>
         <w:pStyle w:val="List"/>
-      </w:pPr>
-      <w:r>
+        <w:rPr>
+          <w:b/>
+          <w:i/>
+        </w:rPr>
+      </w:pPr>
+      <w:r>
+        <w:rPr>
+          <w:b/>
+          <w:i/>
+        </w:rPr>
         <w:t>No</w:t>
       </w:r>
     </w:p>
@@ -2712,8 +2787,16 @@
     <w:p>
       <w:pPr>
         <w:pStyle w:val="List"/>
-      </w:pPr>
-      <w:r>
+        <w:rPr>
+          <w:b/>
+          <w:i/>
+        </w:rPr>
+      </w:pPr>
+      <w:r>
+        <w:rPr>
+          <w:b/>
+          <w:i/>
+        </w:rPr>
         <w:t>Strongly Agree</w:t>
       </w:r>
     </w:p>
@@ -2766,8 +2849,16 @@
     <w:p>
       <w:pPr>
         <w:pStyle w:val="List"/>
-      </w:pPr>
-      <w:r>
+        <w:rPr>
+          <w:b/>
+          <w:i/>
+        </w:rPr>
+      </w:pPr>
+      <w:r>
+        <w:rPr>
+          <w:b/>
+          <w:i/>
+        </w:rPr>
         <w:t>Very Easy</w:t>
       </w:r>
     </w:p>
@@ -2820,8 +2911,16 @@
     <w:p>
       <w:pPr>
         <w:pStyle w:val="List"/>
-      </w:pPr>
-      <w:r>
+        <w:rPr>
+          <w:b/>
+          <w:i/>
+        </w:rPr>
+      </w:pPr>
+      <w:r>
+        <w:rPr>
+          <w:b/>
+          <w:i/>
+        </w:rPr>
         <w:t>Strongly Agree</w:t>
       </w:r>
     </w:p>
@@ -2874,8 +2973,16 @@
     <w:p>
       <w:pPr>
         <w:pStyle w:val="List"/>
-      </w:pPr>
-      <w:r>
+        <w:rPr>
+          <w:b/>
+          <w:i/>
+        </w:rPr>
+      </w:pPr>
+      <w:r>
+        <w:rPr>
+          <w:b/>
+          <w:i/>
+        </w:rPr>
         <w:t>Strongly Agree</w:t>
       </w:r>
     </w:p>
@@ -2913,36 +3020,16 @@
     </w:p>
     <w:p>
       <w:pPr>
-        <w:pStyle w:val="List"/>
-        <w:numPr>
-          <w:ilvl w:val="0"/>
-          <w:numId w:val="0"/>
-        </w:numPr>
-        <w:ind w:left="864"/>
-      </w:pPr>
-    </w:p>
-    <w:p>
-      <w:pPr>
-        <w:pStyle w:val="List"/>
-        <w:numPr>
-          <w:ilvl w:val="0"/>
-          <w:numId w:val="0"/>
-        </w:numPr>
-        <w:spacing w:after="0"/>
-        <w:ind w:left="864"/>
-      </w:pPr>
-    </w:p>
-    <w:p>
-      <w:pPr>
-        <w:pStyle w:val="ListNumber"/>
-        <w:rPr>
-          <w:noProof/>
-        </w:rPr>
-      </w:pPr>
-      <w:r>
-        <w:rPr>
-          <w:noProof/>
-        </w:rPr>
+        <w:pStyle w:val="ListNumber"/>
+        <w:rPr>
+          <w:noProof/>
+        </w:rPr>
+      </w:pPr>
+      <w:r>
+        <w:rPr>
+          <w:noProof/>
+        </w:rPr>
+        <w:lastRenderedPageBreak/>
         <w:t>What do you think about the setting and environment?</w:t>
       </w:r>
     </w:p>
@@ -2969,8 +3056,16 @@
         <w:ind w:left="432" w:hanging="432"/>
         <w:rPr>
           <w:noProof/>
-        </w:rPr>
-      </w:pPr>
+          <w:color w:val="auto"/>
+        </w:rPr>
+      </w:pPr>
+      <w:r>
+        <w:rPr>
+          <w:noProof/>
+          <w:color w:val="auto"/>
+        </w:rPr>
+        <w:t>Dark, Gloomy, Dull</w:t>
+      </w:r>
     </w:p>
     <w:p>
       <w:pPr>
@@ -3048,8 +3143,16 @@
         <w:ind w:left="432" w:hanging="432"/>
         <w:rPr>
           <w:noProof/>
-        </w:rPr>
-      </w:pPr>
+          <w:color w:val="auto"/>
+        </w:rPr>
+      </w:pPr>
+      <w:r>
+        <w:rPr>
+          <w:noProof/>
+          <w:color w:val="auto"/>
+        </w:rPr>
+        <w:t>Yes</w:t>
+      </w:r>
     </w:p>
     <w:p>
       <w:pPr>
@@ -3127,8 +3230,16 @@
         <w:ind w:left="432" w:hanging="432"/>
         <w:rPr>
           <w:noProof/>
-        </w:rPr>
-      </w:pPr>
+          <w:color w:val="auto"/>
+        </w:rPr>
+      </w:pPr>
+      <w:r>
+        <w:rPr>
+          <w:noProof/>
+          <w:color w:val="auto"/>
+        </w:rPr>
+        <w:t xml:space="preserve">Looking arounbd pretty aesthetic </w:t>
+      </w:r>
     </w:p>
     <w:p>
       <w:pPr>
@@ -3206,8 +3317,16 @@
         <w:ind w:left="432" w:hanging="432"/>
         <w:rPr>
           <w:noProof/>
-        </w:rPr>
-      </w:pPr>
+          <w:color w:val="auto"/>
+        </w:rPr>
+      </w:pPr>
+      <w:r>
+        <w:rPr>
+          <w:noProof/>
+          <w:color w:val="auto"/>
+        </w:rPr>
+        <w:t>Too short</w:t>
+      </w:r>
     </w:p>
     <w:p>
       <w:pPr>
@@ -3285,8 +3404,16 @@
         <w:ind w:left="432" w:hanging="432"/>
         <w:rPr>
           <w:noProof/>
-        </w:rPr>
-      </w:pPr>
+          <w:color w:val="auto"/>
+        </w:rPr>
+      </w:pPr>
+      <w:r>
+        <w:rPr>
+          <w:noProof/>
+          <w:color w:val="auto"/>
+        </w:rPr>
+        <w:t>None</w:t>
+      </w:r>
     </w:p>
     <w:p>
       <w:pPr>
@@ -3522,6 +3649,8 @@
       <w:r>
         <w:rPr>
           <w:rStyle w:val="Heading1Char"/>
+          <w:noProof/>
+          <w:lang w:eastAsia="en-GB"/>
         </w:rPr>
         <w:lastRenderedPageBreak/>
         <w:drawing>
@@ -3595,7 +3724,7 @@
           </wp:anchor>
         </w:drawing>
       </w:r>
-      <w:bookmarkStart w:id="16" w:name="_Toc479111213"/>
+      <w:bookmarkStart w:id="17" w:name="_Toc479184251"/>
       <w:r>
         <w:rPr>
           <w:rStyle w:val="Heading1Char"/>
@@ -3620,7 +3749,7 @@
         </w:rPr>
         <w:t xml:space="preserve"> 2</w:t>
       </w:r>
-      <w:bookmarkEnd w:id="16"/>
+      <w:bookmarkEnd w:id="17"/>
       <w:r>
         <w:rPr>
           <w:sz w:val="40"/>
@@ -3634,6 +3763,26 @@
         </w:rPr>
         <w:t xml:space="preserve">Name: </w:t>
       </w:r>
+      <w:r>
+        <w:rPr>
+          <w:b/>
+          <w:i/>
+          <w:color w:val="auto"/>
+          <w:sz w:val="20"/>
+        </w:rPr>
+        <w:t xml:space="preserve">Harris </w:t>
+      </w:r>
+      <w:proofErr w:type="spellStart"/>
+      <w:r>
+        <w:rPr>
+          <w:b/>
+          <w:i/>
+          <w:color w:val="auto"/>
+          <w:sz w:val="20"/>
+        </w:rPr>
+        <w:t>Provan</w:t>
+      </w:r>
+      <w:proofErr w:type="spellEnd"/>
     </w:p>
     <w:p>
       <w:pPr>
@@ -3664,8 +3813,16 @@
     <w:p>
       <w:pPr>
         <w:pStyle w:val="List"/>
-      </w:pPr>
-      <w:r>
+        <w:rPr>
+          <w:b/>
+          <w:i/>
+        </w:rPr>
+      </w:pPr>
+      <w:r>
+        <w:rPr>
+          <w:b/>
+          <w:i/>
+        </w:rPr>
         <w:t>Agree</w:t>
       </w:r>
     </w:p>
@@ -3718,8 +3875,16 @@
     <w:p>
       <w:pPr>
         <w:pStyle w:val="List"/>
-      </w:pPr>
-      <w:r>
+        <w:rPr>
+          <w:b/>
+          <w:i/>
+        </w:rPr>
+      </w:pPr>
+      <w:r>
+        <w:rPr>
+          <w:b/>
+          <w:i/>
+        </w:rPr>
         <w:t>Exciting</w:t>
       </w:r>
     </w:p>
@@ -3758,8 +3923,16 @@
     <w:p>
       <w:pPr>
         <w:pStyle w:val="List"/>
-      </w:pPr>
-      <w:r>
+        <w:rPr>
+          <w:b/>
+          <w:i/>
+        </w:rPr>
+      </w:pPr>
+      <w:r>
+        <w:rPr>
+          <w:b/>
+          <w:i/>
+        </w:rPr>
         <w:t>High Quality</w:t>
       </w:r>
     </w:p>
@@ -3812,8 +3985,16 @@
     <w:p>
       <w:pPr>
         <w:pStyle w:val="List"/>
-      </w:pPr>
-      <w:r>
+        <w:rPr>
+          <w:b/>
+          <w:i/>
+        </w:rPr>
+      </w:pPr>
+      <w:r>
+        <w:rPr>
+          <w:b/>
+          <w:i/>
+        </w:rPr>
         <w:t>Very Easy</w:t>
       </w:r>
     </w:p>
@@ -3866,8 +4047,16 @@
     <w:p>
       <w:pPr>
         <w:pStyle w:val="List"/>
-      </w:pPr>
-      <w:r>
+        <w:rPr>
+          <w:b/>
+          <w:i/>
+        </w:rPr>
+      </w:pPr>
+      <w:r>
+        <w:rPr>
+          <w:b/>
+          <w:i/>
+        </w:rPr>
         <w:t>Yes</w:t>
       </w:r>
     </w:p>
@@ -3926,8 +4115,16 @@
     <w:p>
       <w:pPr>
         <w:pStyle w:val="List"/>
-      </w:pPr>
-      <w:r>
+        <w:rPr>
+          <w:b/>
+          <w:i/>
+        </w:rPr>
+      </w:pPr>
+      <w:r>
+        <w:rPr>
+          <w:b/>
+          <w:i/>
+        </w:rPr>
         <w:t>Yes</w:t>
       </w:r>
     </w:p>
@@ -3964,8 +4161,16 @@
     <w:p>
       <w:pPr>
         <w:pStyle w:val="List"/>
-      </w:pPr>
-      <w:r>
+        <w:rPr>
+          <w:b/>
+          <w:i/>
+        </w:rPr>
+      </w:pPr>
+      <w:r>
+        <w:rPr>
+          <w:b/>
+          <w:i/>
+        </w:rPr>
         <w:t>No</w:t>
       </w:r>
     </w:p>
@@ -3986,8 +4191,16 @@
     <w:p>
       <w:pPr>
         <w:pStyle w:val="List"/>
-      </w:pPr>
-      <w:r>
+        <w:rPr>
+          <w:b/>
+          <w:i/>
+        </w:rPr>
+      </w:pPr>
+      <w:r>
+        <w:rPr>
+          <w:b/>
+          <w:i/>
+        </w:rPr>
         <w:t>Strongly Agree</w:t>
       </w:r>
     </w:p>
@@ -4056,8 +4269,16 @@
     <w:p>
       <w:pPr>
         <w:pStyle w:val="List"/>
-      </w:pPr>
-      <w:r>
+        <w:rPr>
+          <w:b/>
+          <w:i/>
+        </w:rPr>
+      </w:pPr>
+      <w:r>
+        <w:rPr>
+          <w:b/>
+          <w:i/>
+        </w:rPr>
         <w:t>Normal</w:t>
       </w:r>
     </w:p>
@@ -4110,8 +4331,16 @@
     <w:p>
       <w:pPr>
         <w:pStyle w:val="List"/>
-      </w:pPr>
-      <w:r>
+        <w:rPr>
+          <w:b/>
+          <w:i/>
+        </w:rPr>
+      </w:pPr>
+      <w:r>
+        <w:rPr>
+          <w:b/>
+          <w:i/>
+        </w:rPr>
         <w:t>Neither Agree nor Disagree</w:t>
       </w:r>
     </w:p>
@@ -4156,8 +4385,16 @@
     <w:p>
       <w:pPr>
         <w:pStyle w:val="List"/>
-      </w:pPr>
-      <w:r>
+        <w:rPr>
+          <w:b/>
+          <w:i/>
+        </w:rPr>
+      </w:pPr>
+      <w:r>
+        <w:rPr>
+          <w:b/>
+          <w:i/>
+        </w:rPr>
         <w:t>Agree</w:t>
       </w:r>
     </w:p>
@@ -4187,36 +4424,16 @@
     </w:p>
     <w:p>
       <w:pPr>
-        <w:pStyle w:val="List"/>
-        <w:numPr>
-          <w:ilvl w:val="0"/>
-          <w:numId w:val="0"/>
-        </w:numPr>
-        <w:ind w:left="864"/>
-      </w:pPr>
-    </w:p>
-    <w:p>
-      <w:pPr>
-        <w:pStyle w:val="List"/>
-        <w:numPr>
-          <w:ilvl w:val="0"/>
-          <w:numId w:val="0"/>
-        </w:numPr>
-        <w:spacing w:after="0"/>
-        <w:ind w:left="864"/>
-      </w:pPr>
-    </w:p>
-    <w:p>
-      <w:pPr>
-        <w:pStyle w:val="ListNumber"/>
-        <w:rPr>
-          <w:noProof/>
-        </w:rPr>
-      </w:pPr>
-      <w:r>
-        <w:rPr>
-          <w:noProof/>
-        </w:rPr>
+        <w:pStyle w:val="ListNumber"/>
+        <w:rPr>
+          <w:noProof/>
+        </w:rPr>
+      </w:pPr>
+      <w:r>
+        <w:rPr>
+          <w:noProof/>
+        </w:rPr>
+        <w:lastRenderedPageBreak/>
         <w:t>What do you think about the setting and environment?</w:t>
       </w:r>
     </w:p>
@@ -4243,8 +4460,16 @@
         <w:ind w:left="432" w:hanging="432"/>
         <w:rPr>
           <w:noProof/>
-        </w:rPr>
-      </w:pPr>
+          <w:color w:val="auto"/>
+        </w:rPr>
+      </w:pPr>
+      <w:r>
+        <w:rPr>
+          <w:noProof/>
+          <w:color w:val="auto"/>
+        </w:rPr>
+        <w:t>Seems like a life like setting</w:t>
+      </w:r>
     </w:p>
     <w:p>
       <w:pPr>
@@ -4322,8 +4547,16 @@
         <w:ind w:left="432" w:hanging="432"/>
         <w:rPr>
           <w:noProof/>
-        </w:rPr>
-      </w:pPr>
+          <w:color w:val="auto"/>
+        </w:rPr>
+      </w:pPr>
+      <w:r>
+        <w:rPr>
+          <w:noProof/>
+          <w:color w:val="auto"/>
+        </w:rPr>
+        <w:t>Pretty easy</w:t>
+      </w:r>
     </w:p>
     <w:p>
       <w:pPr>
@@ -4401,8 +4634,16 @@
         <w:ind w:left="432" w:hanging="432"/>
         <w:rPr>
           <w:noProof/>
-        </w:rPr>
-      </w:pPr>
+          <w:color w:val="auto"/>
+        </w:rPr>
+      </w:pPr>
+      <w:r>
+        <w:rPr>
+          <w:noProof/>
+          <w:color w:val="auto"/>
+        </w:rPr>
+        <w:t>Clues</w:t>
+      </w:r>
     </w:p>
     <w:p>
       <w:pPr>
@@ -4480,8 +4721,16 @@
         <w:ind w:left="432" w:hanging="432"/>
         <w:rPr>
           <w:noProof/>
-        </w:rPr>
-      </w:pPr>
+          <w:color w:val="auto"/>
+        </w:rPr>
+      </w:pPr>
+      <w:r>
+        <w:rPr>
+          <w:noProof/>
+          <w:color w:val="auto"/>
+        </w:rPr>
+        <w:t>Too easy</w:t>
+      </w:r>
     </w:p>
     <w:p>
       <w:pPr>
@@ -4559,8 +4808,16 @@
         <w:ind w:left="432" w:hanging="432"/>
         <w:rPr>
           <w:noProof/>
-        </w:rPr>
-      </w:pPr>
+          <w:color w:val="auto"/>
+        </w:rPr>
+      </w:pPr>
+      <w:r>
+        <w:rPr>
+          <w:noProof/>
+          <w:color w:val="auto"/>
+        </w:rPr>
+        <w:t>None</w:t>
+      </w:r>
     </w:p>
     <w:p>
       <w:pPr>
@@ -4615,6 +4872,8 @@
       <w:r>
         <w:rPr>
           <w:rStyle w:val="Heading1Char"/>
+          <w:noProof/>
+          <w:lang w:eastAsia="en-GB"/>
         </w:rPr>
         <w:lastRenderedPageBreak/>
         <w:drawing>
@@ -4688,14 +4947,14 @@
           </wp:anchor>
         </w:drawing>
       </w:r>
-      <w:bookmarkStart w:id="17" w:name="_Toc479111214"/>
+      <w:bookmarkStart w:id="18" w:name="_Toc479184252"/>
       <w:r>
         <w:rPr>
           <w:rStyle w:val="Heading1Char"/>
         </w:rPr>
         <w:t>Appendix 3 - Level Design Survey 3</w:t>
       </w:r>
-      <w:bookmarkEnd w:id="17"/>
+      <w:bookmarkEnd w:id="18"/>
       <w:r>
         <w:rPr>
           <w:sz w:val="40"/>
@@ -4709,6 +4968,26 @@
         </w:rPr>
         <w:t xml:space="preserve">Name: </w:t>
       </w:r>
+      <w:r>
+        <w:rPr>
+          <w:b/>
+          <w:i/>
+          <w:color w:val="auto"/>
+          <w:sz w:val="20"/>
+        </w:rPr>
+        <w:t xml:space="preserve">Joseph </w:t>
+      </w:r>
+      <w:proofErr w:type="spellStart"/>
+      <w:r>
+        <w:rPr>
+          <w:b/>
+          <w:i/>
+          <w:color w:val="auto"/>
+          <w:sz w:val="20"/>
+        </w:rPr>
+        <w:t>Wandrum</w:t>
+      </w:r>
+      <w:proofErr w:type="spellEnd"/>
     </w:p>
     <w:p>
       <w:pPr>
@@ -4731,8 +5010,16 @@
     <w:p>
       <w:pPr>
         <w:pStyle w:val="List"/>
-      </w:pPr>
-      <w:r>
+        <w:rPr>
+          <w:b/>
+          <w:i/>
+        </w:rPr>
+      </w:pPr>
+      <w:r>
+        <w:rPr>
+          <w:b/>
+          <w:i/>
+        </w:rPr>
         <w:t>Strongly Agree</w:t>
       </w:r>
     </w:p>
@@ -4793,16 +5080,32 @@
     <w:p>
       <w:pPr>
         <w:pStyle w:val="List"/>
-      </w:pPr>
-      <w:r>
+        <w:rPr>
+          <w:b/>
+          <w:i/>
+        </w:rPr>
+      </w:pPr>
+      <w:r>
+        <w:rPr>
+          <w:b/>
+          <w:i/>
+        </w:rPr>
         <w:t>Exciting</w:t>
       </w:r>
     </w:p>
     <w:p>
       <w:pPr>
         <w:pStyle w:val="List"/>
-      </w:pPr>
-      <w:r>
+        <w:rPr>
+          <w:b/>
+          <w:i/>
+        </w:rPr>
+      </w:pPr>
+      <w:r>
+        <w:rPr>
+          <w:b/>
+          <w:i/>
+        </w:rPr>
         <w:t>Story Driven</w:t>
       </w:r>
     </w:p>
@@ -4833,8 +5136,16 @@
     <w:p>
       <w:pPr>
         <w:pStyle w:val="List"/>
-      </w:pPr>
-      <w:r>
+        <w:rPr>
+          <w:b/>
+          <w:i/>
+        </w:rPr>
+      </w:pPr>
+      <w:r>
+        <w:rPr>
+          <w:b/>
+          <w:i/>
+        </w:rPr>
         <w:t>High Quality</w:t>
       </w:r>
     </w:p>
@@ -4895,8 +5206,16 @@
     <w:p>
       <w:pPr>
         <w:pStyle w:val="List"/>
-      </w:pPr>
-      <w:r>
+        <w:rPr>
+          <w:b/>
+          <w:i/>
+        </w:rPr>
+      </w:pPr>
+      <w:r>
+        <w:rPr>
+          <w:b/>
+          <w:i/>
+        </w:rPr>
         <w:t>Easy</w:t>
       </w:r>
     </w:p>
@@ -4941,8 +5260,16 @@
     <w:p>
       <w:pPr>
         <w:pStyle w:val="List"/>
-      </w:pPr>
-      <w:r>
+        <w:rPr>
+          <w:b/>
+          <w:i/>
+        </w:rPr>
+      </w:pPr>
+      <w:r>
+        <w:rPr>
+          <w:b/>
+          <w:i/>
+        </w:rPr>
         <w:t>Yes</w:t>
       </w:r>
     </w:p>
@@ -5001,8 +5328,16 @@
     <w:p>
       <w:pPr>
         <w:pStyle w:val="List"/>
-      </w:pPr>
-      <w:r>
+        <w:rPr>
+          <w:b/>
+          <w:i/>
+        </w:rPr>
+      </w:pPr>
+      <w:r>
+        <w:rPr>
+          <w:b/>
+          <w:i/>
+        </w:rPr>
         <w:t>Yes</w:t>
       </w:r>
     </w:p>
@@ -5039,8 +5374,16 @@
     <w:p>
       <w:pPr>
         <w:pStyle w:val="List"/>
-      </w:pPr>
-      <w:r>
+        <w:rPr>
+          <w:b/>
+          <w:i/>
+        </w:rPr>
+      </w:pPr>
+      <w:r>
+        <w:rPr>
+          <w:b/>
+          <w:i/>
+        </w:rPr>
         <w:t>No</w:t>
       </w:r>
     </w:p>
@@ -5069,8 +5412,16 @@
     <w:p>
       <w:pPr>
         <w:pStyle w:val="List"/>
-      </w:pPr>
-      <w:r>
+        <w:rPr>
+          <w:b/>
+          <w:i/>
+        </w:rPr>
+      </w:pPr>
+      <w:r>
+        <w:rPr>
+          <w:b/>
+          <w:i/>
+        </w:rPr>
         <w:t>Agree</w:t>
       </w:r>
     </w:p>
@@ -5131,8 +5482,16 @@
     <w:p>
       <w:pPr>
         <w:pStyle w:val="List"/>
-      </w:pPr>
-      <w:r>
+        <w:rPr>
+          <w:b/>
+          <w:i/>
+        </w:rPr>
+      </w:pPr>
+      <w:r>
+        <w:rPr>
+          <w:b/>
+          <w:i/>
+        </w:rPr>
         <w:t>Normal</w:t>
       </w:r>
     </w:p>
@@ -5169,8 +5528,16 @@
     <w:p>
       <w:pPr>
         <w:pStyle w:val="List"/>
-      </w:pPr>
-      <w:r>
+        <w:rPr>
+          <w:b/>
+          <w:i/>
+        </w:rPr>
+      </w:pPr>
+      <w:r>
+        <w:rPr>
+          <w:b/>
+          <w:i/>
+        </w:rPr>
         <w:t>Strongly Agree</w:t>
       </w:r>
     </w:p>
@@ -5223,8 +5590,16 @@
     <w:p>
       <w:pPr>
         <w:pStyle w:val="List"/>
-      </w:pPr>
-      <w:r>
+        <w:rPr>
+          <w:b/>
+          <w:i/>
+        </w:rPr>
+      </w:pPr>
+      <w:r>
+        <w:rPr>
+          <w:b/>
+          <w:i/>
+        </w:rPr>
         <w:t>Strongly Agree</w:t>
       </w:r>
     </w:p>
@@ -5262,36 +5637,16 @@
     </w:p>
     <w:p>
       <w:pPr>
-        <w:pStyle w:val="List"/>
-        <w:numPr>
-          <w:ilvl w:val="0"/>
-          <w:numId w:val="0"/>
-        </w:numPr>
-        <w:ind w:left="864"/>
-      </w:pPr>
-    </w:p>
-    <w:p>
-      <w:pPr>
-        <w:pStyle w:val="List"/>
-        <w:numPr>
-          <w:ilvl w:val="0"/>
-          <w:numId w:val="0"/>
-        </w:numPr>
-        <w:spacing w:after="0"/>
-        <w:ind w:left="864"/>
-      </w:pPr>
-    </w:p>
-    <w:p>
-      <w:pPr>
-        <w:pStyle w:val="ListNumber"/>
-        <w:rPr>
-          <w:noProof/>
-        </w:rPr>
-      </w:pPr>
-      <w:r>
-        <w:rPr>
-          <w:noProof/>
-        </w:rPr>
+        <w:pStyle w:val="ListNumber"/>
+        <w:rPr>
+          <w:noProof/>
+        </w:rPr>
+      </w:pPr>
+      <w:r>
+        <w:rPr>
+          <w:noProof/>
+        </w:rPr>
+        <w:lastRenderedPageBreak/>
         <w:t>What do you think about the setting and environment?</w:t>
       </w:r>
     </w:p>
@@ -5318,6 +5673,27 @@
         <w:ind w:left="432" w:hanging="432"/>
         <w:rPr>
           <w:noProof/>
+          <w:color w:val="auto"/>
+        </w:rPr>
+      </w:pPr>
+      <w:r>
+        <w:rPr>
+          <w:noProof/>
+          <w:color w:val="auto"/>
+        </w:rPr>
+        <w:t>Great for an adventure game</w:t>
+      </w:r>
+    </w:p>
+    <w:p>
+      <w:pPr>
+        <w:pStyle w:val="ListNumber"/>
+        <w:numPr>
+          <w:ilvl w:val="0"/>
+          <w:numId w:val="0"/>
+        </w:numPr>
+        <w:ind w:left="432" w:hanging="432"/>
+        <w:rPr>
+          <w:noProof/>
         </w:rPr>
       </w:pPr>
     </w:p>
@@ -5397,8 +5773,16 @@
         <w:ind w:left="432" w:hanging="432"/>
         <w:rPr>
           <w:noProof/>
-        </w:rPr>
-      </w:pPr>
+          <w:color w:val="auto"/>
+        </w:rPr>
+      </w:pPr>
+      <w:r>
+        <w:rPr>
+          <w:noProof/>
+          <w:color w:val="auto"/>
+        </w:rPr>
+        <w:t>Yes, simple, fluid</w:t>
+      </w:r>
     </w:p>
     <w:p>
       <w:pPr>
@@ -5476,8 +5860,23 @@
         <w:ind w:left="432" w:hanging="432"/>
         <w:rPr>
           <w:noProof/>
-        </w:rPr>
-      </w:pPr>
+          <w:color w:val="auto"/>
+        </w:rPr>
+      </w:pPr>
+      <w:r>
+        <w:rPr>
+          <w:noProof/>
+          <w:color w:val="auto"/>
+        </w:rPr>
+        <w:t>Story, s</w:t>
+      </w:r>
+      <w:r>
+        <w:rPr>
+          <w:noProof/>
+          <w:color w:val="auto"/>
+        </w:rPr>
+        <w:t>pell system</w:t>
+      </w:r>
     </w:p>
     <w:p>
       <w:pPr>
@@ -5555,8 +5954,16 @@
         <w:ind w:left="432" w:hanging="432"/>
         <w:rPr>
           <w:noProof/>
-        </w:rPr>
-      </w:pPr>
+          <w:color w:val="auto"/>
+        </w:rPr>
+      </w:pPr>
+      <w:r>
+        <w:rPr>
+          <w:noProof/>
+          <w:color w:val="auto"/>
+        </w:rPr>
+        <w:t>Couldn’t think of one</w:t>
+      </w:r>
     </w:p>
     <w:p>
       <w:pPr>
@@ -5613,16 +6020,16 @@
     </w:p>
     <w:p>
       <w:pPr>
-        <w:pStyle w:val="ListNumber"/>
-        <w:numPr>
-          <w:ilvl w:val="0"/>
-          <w:numId w:val="0"/>
-        </w:numPr>
-        <w:ind w:left="432" w:hanging="432"/>
-        <w:rPr>
-          <w:noProof/>
-        </w:rPr>
-      </w:pPr>
+        <w:rPr>
+          <w:color w:val="auto"/>
+        </w:rPr>
+      </w:pPr>
+      <w:r>
+        <w:rPr>
+          <w:color w:val="auto"/>
+        </w:rPr>
+        <w:t>None</w:t>
+      </w:r>
     </w:p>
     <w:p/>
     <w:p/>
@@ -5634,7 +6041,6 @@
     <w:p/>
     <w:p/>
     <w:p/>
-    <w:p/>
     <w:p>
       <w:pPr>
         <w:pStyle w:val="Title"/>
@@ -5648,6 +6054,8 @@
       <w:r>
         <w:rPr>
           <w:rStyle w:val="Heading1Char"/>
+          <w:noProof/>
+          <w:lang w:eastAsia="en-GB"/>
         </w:rPr>
         <w:lastRenderedPageBreak/>
         <w:drawing>
@@ -5721,7 +6129,7 @@
           </wp:anchor>
         </w:drawing>
       </w:r>
-      <w:bookmarkStart w:id="18" w:name="_Toc479111215"/>
+      <w:bookmarkStart w:id="19" w:name="_Toc479184253"/>
       <w:r>
         <w:rPr>
           <w:rStyle w:val="Heading1Char"/>
@@ -5746,7 +6154,7 @@
         </w:rPr>
         <w:t>4</w:t>
       </w:r>
-      <w:bookmarkEnd w:id="18"/>
+      <w:bookmarkEnd w:id="19"/>
       <w:r>
         <w:rPr>
           <w:sz w:val="40"/>
@@ -5758,7 +6166,30 @@
           <w:color w:val="auto"/>
           <w:sz w:val="20"/>
         </w:rPr>
-        <w:t xml:space="preserve">Name: </w:t>
+        <w:t>Name:</w:t>
+      </w:r>
+      <w:r>
+        <w:rPr>
+          <w:color w:val="auto"/>
+          <w:sz w:val="20"/>
+        </w:rPr>
+        <w:t xml:space="preserve"> </w:t>
+      </w:r>
+      <w:r>
+        <w:rPr>
+          <w:b/>
+          <w:i/>
+          <w:color w:val="auto"/>
+          <w:sz w:val="20"/>
+        </w:rPr>
+        <w:t>Dylan Johnston</w:t>
+      </w:r>
+      <w:r>
+        <w:rPr>
+          <w:color w:val="auto"/>
+          <w:sz w:val="20"/>
+        </w:rPr>
+        <w:t xml:space="preserve"> </w:t>
       </w:r>
     </w:p>
     <w:p>
@@ -5790,8 +6221,16 @@
     <w:p>
       <w:pPr>
         <w:pStyle w:val="List"/>
-      </w:pPr>
-      <w:r>
+        <w:rPr>
+          <w:b/>
+          <w:i/>
+        </w:rPr>
+      </w:pPr>
+      <w:r>
+        <w:rPr>
+          <w:b/>
+          <w:i/>
+        </w:rPr>
         <w:t>Agree</w:t>
       </w:r>
     </w:p>
@@ -5852,8 +6291,16 @@
     <w:p>
       <w:pPr>
         <w:pStyle w:val="List"/>
-      </w:pPr>
-      <w:r>
+        <w:rPr>
+          <w:b/>
+          <w:i/>
+        </w:rPr>
+      </w:pPr>
+      <w:r>
+        <w:rPr>
+          <w:b/>
+          <w:i/>
+        </w:rPr>
         <w:t>Story Driven</w:t>
       </w:r>
     </w:p>
@@ -5884,8 +6331,16 @@
     <w:p>
       <w:pPr>
         <w:pStyle w:val="List"/>
-      </w:pPr>
-      <w:r>
+        <w:rPr>
+          <w:b/>
+          <w:i/>
+        </w:rPr>
+      </w:pPr>
+      <w:r>
+        <w:rPr>
+          <w:b/>
+          <w:i/>
+        </w:rPr>
         <w:t>High Quality</w:t>
       </w:r>
     </w:p>
@@ -5900,8 +6355,16 @@
     <w:p>
       <w:pPr>
         <w:pStyle w:val="List"/>
-      </w:pPr>
-      <w:r>
+        <w:rPr>
+          <w:b/>
+          <w:i/>
+        </w:rPr>
+      </w:pPr>
+      <w:r>
+        <w:rPr>
+          <w:b/>
+          <w:i/>
+        </w:rPr>
         <w:t>Engaging</w:t>
       </w:r>
     </w:p>
@@ -5946,8 +6409,16 @@
     <w:p>
       <w:pPr>
         <w:pStyle w:val="List"/>
-      </w:pPr>
-      <w:r>
+        <w:rPr>
+          <w:b/>
+          <w:i/>
+        </w:rPr>
+      </w:pPr>
+      <w:r>
+        <w:rPr>
+          <w:b/>
+          <w:i/>
+        </w:rPr>
         <w:t>Easy</w:t>
       </w:r>
     </w:p>
@@ -5992,8 +6463,16 @@
     <w:p>
       <w:pPr>
         <w:pStyle w:val="List"/>
-      </w:pPr>
-      <w:r>
+        <w:rPr>
+          <w:b/>
+          <w:i/>
+        </w:rPr>
+      </w:pPr>
+      <w:r>
+        <w:rPr>
+          <w:b/>
+          <w:i/>
+        </w:rPr>
         <w:t>Yes</w:t>
       </w:r>
     </w:p>
@@ -6052,8 +6531,16 @@
     <w:p>
       <w:pPr>
         <w:pStyle w:val="List"/>
-      </w:pPr>
-      <w:r>
+        <w:rPr>
+          <w:b/>
+          <w:i/>
+        </w:rPr>
+      </w:pPr>
+      <w:r>
+        <w:rPr>
+          <w:b/>
+          <w:i/>
+        </w:rPr>
         <w:t>Yes</w:t>
       </w:r>
     </w:p>
@@ -6090,8 +6577,16 @@
     <w:p>
       <w:pPr>
         <w:pStyle w:val="List"/>
-      </w:pPr>
-      <w:r>
+        <w:rPr>
+          <w:b/>
+          <w:i/>
+        </w:rPr>
+      </w:pPr>
+      <w:r>
+        <w:rPr>
+          <w:b/>
+          <w:i/>
+        </w:rPr>
         <w:t>No</w:t>
       </w:r>
     </w:p>
@@ -6120,8 +6615,16 @@
     <w:p>
       <w:pPr>
         <w:pStyle w:val="List"/>
-      </w:pPr>
-      <w:r>
+        <w:rPr>
+          <w:b/>
+          <w:i/>
+        </w:rPr>
+      </w:pPr>
+      <w:r>
+        <w:rPr>
+          <w:b/>
+          <w:i/>
+        </w:rPr>
         <w:t>Agree</w:t>
       </w:r>
     </w:p>
@@ -6174,8 +6677,16 @@
     <w:p>
       <w:pPr>
         <w:pStyle w:val="List"/>
-      </w:pPr>
-      <w:r>
+        <w:rPr>
+          <w:b/>
+          <w:i/>
+        </w:rPr>
+      </w:pPr>
+      <w:r>
+        <w:rPr>
+          <w:b/>
+          <w:i/>
+        </w:rPr>
         <w:t>Easy</w:t>
       </w:r>
     </w:p>
@@ -6228,8 +6739,16 @@
     <w:p>
       <w:pPr>
         <w:pStyle w:val="List"/>
-      </w:pPr>
-      <w:r>
+        <w:rPr>
+          <w:b/>
+          <w:i/>
+        </w:rPr>
+      </w:pPr>
+      <w:r>
+        <w:rPr>
+          <w:b/>
+          <w:i/>
+        </w:rPr>
         <w:t>Agree</w:t>
       </w:r>
     </w:p>
@@ -6282,8 +6801,16 @@
     <w:p>
       <w:pPr>
         <w:pStyle w:val="List"/>
-      </w:pPr>
-      <w:r>
+        <w:rPr>
+          <w:b/>
+          <w:i/>
+        </w:rPr>
+      </w:pPr>
+      <w:r>
+        <w:rPr>
+          <w:b/>
+          <w:i/>
+        </w:rPr>
         <w:t>Agree</w:t>
       </w:r>
     </w:p>
@@ -6313,36 +6840,16 @@
     </w:p>
     <w:p>
       <w:pPr>
-        <w:pStyle w:val="List"/>
-        <w:numPr>
-          <w:ilvl w:val="0"/>
-          <w:numId w:val="0"/>
-        </w:numPr>
-        <w:ind w:left="864"/>
-      </w:pPr>
-    </w:p>
-    <w:p>
-      <w:pPr>
-        <w:pStyle w:val="List"/>
-        <w:numPr>
-          <w:ilvl w:val="0"/>
-          <w:numId w:val="0"/>
-        </w:numPr>
-        <w:spacing w:after="0"/>
-        <w:ind w:left="864"/>
-      </w:pPr>
-    </w:p>
-    <w:p>
-      <w:pPr>
-        <w:pStyle w:val="ListNumber"/>
-        <w:rPr>
-          <w:noProof/>
-        </w:rPr>
-      </w:pPr>
-      <w:r>
-        <w:rPr>
-          <w:noProof/>
-        </w:rPr>
+        <w:pStyle w:val="ListNumber"/>
+        <w:rPr>
+          <w:noProof/>
+        </w:rPr>
+      </w:pPr>
+      <w:r>
+        <w:rPr>
+          <w:noProof/>
+        </w:rPr>
+        <w:lastRenderedPageBreak/>
         <w:t>What do you think about the setting and environment?</w:t>
       </w:r>
     </w:p>
@@ -6369,8 +6876,16 @@
         <w:ind w:left="432" w:hanging="432"/>
         <w:rPr>
           <w:noProof/>
-        </w:rPr>
-      </w:pPr>
+          <w:color w:val="auto"/>
+        </w:rPr>
+      </w:pPr>
+      <w:r>
+        <w:rPr>
+          <w:noProof/>
+          <w:color w:val="auto"/>
+        </w:rPr>
+        <w:t>Eary, violent</w:t>
+      </w:r>
     </w:p>
     <w:p>
       <w:pPr>
@@ -6448,8 +6963,16 @@
         <w:ind w:left="432" w:hanging="432"/>
         <w:rPr>
           <w:noProof/>
-        </w:rPr>
-      </w:pPr>
+          <w:color w:val="auto"/>
+        </w:rPr>
+      </w:pPr>
+      <w:r>
+        <w:rPr>
+          <w:noProof/>
+          <w:color w:val="auto"/>
+        </w:rPr>
+        <w:t>Yes, familiar</w:t>
+      </w:r>
     </w:p>
     <w:p>
       <w:pPr>
@@ -6527,30 +7050,24 @@
         <w:ind w:left="432" w:hanging="432"/>
         <w:rPr>
           <w:noProof/>
-        </w:rPr>
-      </w:pPr>
-    </w:p>
-    <w:p>
-      <w:pPr>
-        <w:pStyle w:val="ListNumber"/>
-        <w:numPr>
-          <w:ilvl w:val="0"/>
-          <w:numId w:val="0"/>
-        </w:numPr>
-        <w:ind w:left="432" w:hanging="432"/>
-        <w:rPr>
-          <w:noProof/>
-        </w:rPr>
-      </w:pPr>
-    </w:p>
-    <w:p>
-      <w:pPr>
-        <w:pStyle w:val="ListNumber"/>
-        <w:numPr>
-          <w:ilvl w:val="0"/>
-          <w:numId w:val="0"/>
-        </w:numPr>
-        <w:ind w:left="432" w:hanging="432"/>
+          <w:color w:val="auto"/>
+        </w:rPr>
+      </w:pPr>
+      <w:r>
+        <w:rPr>
+          <w:noProof/>
+          <w:color w:val="auto"/>
+        </w:rPr>
+        <w:t>Music</w:t>
+      </w:r>
+    </w:p>
+    <w:p>
+      <w:pPr>
+        <w:pStyle w:val="ListNumber"/>
+        <w:numPr>
+          <w:ilvl w:val="0"/>
+          <w:numId w:val="0"/>
+        </w:numPr>
         <w:rPr>
           <w:noProof/>
         </w:rPr>
@@ -6606,8 +7123,16 @@
         <w:ind w:left="432" w:hanging="432"/>
         <w:rPr>
           <w:noProof/>
-        </w:rPr>
-      </w:pPr>
+          <w:color w:val="auto"/>
+        </w:rPr>
+      </w:pPr>
+      <w:r>
+        <w:rPr>
+          <w:noProof/>
+          <w:color w:val="auto"/>
+        </w:rPr>
+        <w:t>Zombies too easy to defeat</w:t>
+      </w:r>
     </w:p>
     <w:p>
       <w:pPr>
@@ -6699,6 +7224,8 @@
       <w:r>
         <w:rPr>
           <w:rStyle w:val="Heading1Char"/>
+          <w:noProof/>
+          <w:lang w:eastAsia="en-GB"/>
         </w:rPr>
         <w:lastRenderedPageBreak/>
         <w:drawing>
@@ -6772,7 +7299,7 @@
           </wp:anchor>
         </w:drawing>
       </w:r>
-      <w:bookmarkStart w:id="19" w:name="_Toc479111216"/>
+      <w:bookmarkStart w:id="20" w:name="_Toc479184254"/>
       <w:r>
         <w:rPr>
           <w:rStyle w:val="Heading1Char"/>
@@ -6797,7 +7324,7 @@
         </w:rPr>
         <w:t>5</w:t>
       </w:r>
-      <w:bookmarkEnd w:id="19"/>
+      <w:bookmarkEnd w:id="20"/>
       <w:r>
         <w:rPr>
           <w:sz w:val="40"/>
@@ -6811,6 +7338,26 @@
         </w:rPr>
         <w:t xml:space="preserve">Name: </w:t>
       </w:r>
+      <w:r>
+        <w:rPr>
+          <w:b/>
+          <w:i/>
+          <w:color w:val="auto"/>
+          <w:sz w:val="20"/>
+        </w:rPr>
+        <w:t xml:space="preserve">Ryan </w:t>
+      </w:r>
+      <w:proofErr w:type="spellStart"/>
+      <w:r>
+        <w:rPr>
+          <w:b/>
+          <w:i/>
+          <w:color w:val="auto"/>
+          <w:sz w:val="20"/>
+        </w:rPr>
+        <w:t>Donahy</w:t>
+      </w:r>
+      <w:proofErr w:type="spellEnd"/>
     </w:p>
     <w:p>
       <w:pPr>
@@ -6841,8 +7388,16 @@
     <w:p>
       <w:pPr>
         <w:pStyle w:val="List"/>
-      </w:pPr>
-      <w:r>
+        <w:rPr>
+          <w:b/>
+          <w:i/>
+        </w:rPr>
+      </w:pPr>
+      <w:r>
+        <w:rPr>
+          <w:b/>
+          <w:i/>
+        </w:rPr>
         <w:t>Agree</w:t>
       </w:r>
     </w:p>
@@ -6895,8 +7450,16 @@
     <w:p>
       <w:pPr>
         <w:pStyle w:val="List"/>
-      </w:pPr>
-      <w:r>
+        <w:rPr>
+          <w:b/>
+          <w:i/>
+        </w:rPr>
+      </w:pPr>
+      <w:r>
+        <w:rPr>
+          <w:b/>
+          <w:i/>
+        </w:rPr>
         <w:t>Exciting</w:t>
       </w:r>
     </w:p>
@@ -6935,8 +7498,16 @@
     <w:p>
       <w:pPr>
         <w:pStyle w:val="List"/>
-      </w:pPr>
-      <w:r>
+        <w:rPr>
+          <w:b/>
+          <w:i/>
+        </w:rPr>
+      </w:pPr>
+      <w:r>
+        <w:rPr>
+          <w:b/>
+          <w:i/>
+        </w:rPr>
         <w:t>High Quality</w:t>
       </w:r>
     </w:p>
@@ -6989,8 +7560,16 @@
     <w:p>
       <w:pPr>
         <w:pStyle w:val="List"/>
-      </w:pPr>
-      <w:r>
+        <w:rPr>
+          <w:b/>
+          <w:i/>
+        </w:rPr>
+      </w:pPr>
+      <w:r>
+        <w:rPr>
+          <w:b/>
+          <w:i/>
+        </w:rPr>
         <w:t>Very Easy</w:t>
       </w:r>
     </w:p>
@@ -7043,8 +7622,16 @@
     <w:p>
       <w:pPr>
         <w:pStyle w:val="List"/>
-      </w:pPr>
-      <w:r>
+        <w:rPr>
+          <w:b/>
+          <w:i/>
+        </w:rPr>
+      </w:pPr>
+      <w:r>
+        <w:rPr>
+          <w:b/>
+          <w:i/>
+        </w:rPr>
         <w:t>Yes</w:t>
       </w:r>
     </w:p>
@@ -7111,10 +7698,25 @@
     <w:p>
       <w:pPr>
         <w:pStyle w:val="List"/>
-      </w:pPr>
-      <w:r>
+        <w:rPr>
+          <w:b/>
+          <w:i/>
+        </w:rPr>
+      </w:pPr>
+      <w:r>
+        <w:rPr>
+          <w:b/>
+          <w:i/>
+        </w:rPr>
         <w:t>No</w:t>
       </w:r>
+      <w:r>
+        <w:rPr>
+          <w:b/>
+          <w:i/>
+        </w:rPr>
+        <w:t xml:space="preserve">                   Font was strange</w:t>
+      </w:r>
     </w:p>
     <w:p>
       <w:pPr>
@@ -7141,8 +7743,16 @@
     <w:p>
       <w:pPr>
         <w:pStyle w:val="List"/>
-      </w:pPr>
-      <w:r>
+        <w:rPr>
+          <w:b/>
+          <w:i/>
+        </w:rPr>
+      </w:pPr>
+      <w:r>
+        <w:rPr>
+          <w:b/>
+          <w:i/>
+        </w:rPr>
         <w:t>No</w:t>
       </w:r>
     </w:p>
@@ -7163,8 +7773,16 @@
     <w:p>
       <w:pPr>
         <w:pStyle w:val="List"/>
-      </w:pPr>
-      <w:r>
+        <w:rPr>
+          <w:b/>
+          <w:i/>
+        </w:rPr>
+      </w:pPr>
+      <w:r>
+        <w:rPr>
+          <w:b/>
+          <w:i/>
+        </w:rPr>
         <w:t>Strongly Agree</w:t>
       </w:r>
     </w:p>
@@ -7225,8 +7843,16 @@
     <w:p>
       <w:pPr>
         <w:pStyle w:val="List"/>
-      </w:pPr>
-      <w:r>
+        <w:rPr>
+          <w:b/>
+          <w:i/>
+        </w:rPr>
+      </w:pPr>
+      <w:r>
+        <w:rPr>
+          <w:b/>
+          <w:i/>
+        </w:rPr>
         <w:t>Easy</w:t>
       </w:r>
     </w:p>
@@ -7287,8 +7913,16 @@
     <w:p>
       <w:pPr>
         <w:pStyle w:val="List"/>
-      </w:pPr>
-      <w:r>
+        <w:rPr>
+          <w:b/>
+          <w:i/>
+        </w:rPr>
+      </w:pPr>
+      <w:r>
+        <w:rPr>
+          <w:b/>
+          <w:i/>
+        </w:rPr>
         <w:t>Neither Agree nor Disagree</w:t>
       </w:r>
     </w:p>
@@ -7333,8 +7967,16 @@
     <w:p>
       <w:pPr>
         <w:pStyle w:val="List"/>
-      </w:pPr>
-      <w:r>
+        <w:rPr>
+          <w:b/>
+          <w:i/>
+        </w:rPr>
+      </w:pPr>
+      <w:r>
+        <w:rPr>
+          <w:b/>
+          <w:i/>
+        </w:rPr>
         <w:t>Agree</w:t>
       </w:r>
     </w:p>
@@ -7364,36 +8006,16 @@
     </w:p>
     <w:p>
       <w:pPr>
-        <w:pStyle w:val="List"/>
-        <w:numPr>
-          <w:ilvl w:val="0"/>
-          <w:numId w:val="0"/>
-        </w:numPr>
-        <w:ind w:left="864"/>
-      </w:pPr>
-    </w:p>
-    <w:p>
-      <w:pPr>
-        <w:pStyle w:val="List"/>
-        <w:numPr>
-          <w:ilvl w:val="0"/>
-          <w:numId w:val="0"/>
-        </w:numPr>
-        <w:spacing w:after="0"/>
-        <w:ind w:left="864"/>
-      </w:pPr>
-    </w:p>
-    <w:p>
-      <w:pPr>
-        <w:pStyle w:val="ListNumber"/>
-        <w:rPr>
-          <w:noProof/>
-        </w:rPr>
-      </w:pPr>
-      <w:r>
-        <w:rPr>
-          <w:noProof/>
-        </w:rPr>
+        <w:pStyle w:val="ListNumber"/>
+        <w:rPr>
+          <w:noProof/>
+        </w:rPr>
+      </w:pPr>
+      <w:r>
+        <w:rPr>
+          <w:noProof/>
+        </w:rPr>
+        <w:lastRenderedPageBreak/>
         <w:t>What do you think about the setting and environment?</w:t>
       </w:r>
     </w:p>
@@ -7420,8 +8042,16 @@
         <w:ind w:left="432" w:hanging="432"/>
         <w:rPr>
           <w:noProof/>
-        </w:rPr>
-      </w:pPr>
+          <w:color w:val="auto"/>
+        </w:rPr>
+      </w:pPr>
+      <w:r>
+        <w:rPr>
+          <w:noProof/>
+          <w:color w:val="auto"/>
+        </w:rPr>
+        <w:t>Spooky</w:t>
+      </w:r>
     </w:p>
     <w:p>
       <w:pPr>
@@ -7499,8 +8129,16 @@
         <w:ind w:left="432" w:hanging="432"/>
         <w:rPr>
           <w:noProof/>
-        </w:rPr>
-      </w:pPr>
+          <w:color w:val="auto"/>
+        </w:rPr>
+      </w:pPr>
+      <w:r>
+        <w:rPr>
+          <w:noProof/>
+          <w:color w:val="auto"/>
+        </w:rPr>
+        <w:t>Comfortable layout</w:t>
+      </w:r>
     </w:p>
     <w:p>
       <w:pPr>
@@ -7578,8 +8216,16 @@
         <w:ind w:left="432" w:hanging="432"/>
         <w:rPr>
           <w:noProof/>
-        </w:rPr>
-      </w:pPr>
+          <w:color w:val="auto"/>
+        </w:rPr>
+      </w:pPr>
+      <w:r>
+        <w:rPr>
+          <w:noProof/>
+          <w:color w:val="auto"/>
+        </w:rPr>
+        <w:t>Killing zombies was fun</w:t>
+      </w:r>
     </w:p>
     <w:p>
       <w:pPr>
@@ -7657,8 +8303,16 @@
         <w:ind w:left="432" w:hanging="432"/>
         <w:rPr>
           <w:noProof/>
-        </w:rPr>
-      </w:pPr>
+          <w:color w:val="auto"/>
+        </w:rPr>
+      </w:pPr>
+      <w:r>
+        <w:rPr>
+          <w:noProof/>
+          <w:color w:val="auto"/>
+        </w:rPr>
+        <w:t>Too short</w:t>
+      </w:r>
     </w:p>
     <w:p>
       <w:pPr>
@@ -7723,8 +8377,22 @@
         <w:ind w:left="432" w:hanging="432"/>
         <w:rPr>
           <w:noProof/>
-        </w:rPr>
-      </w:pPr>
+          <w:color w:val="auto"/>
+        </w:rPr>
+      </w:pPr>
+    </w:p>
+    <w:p>
+      <w:pPr>
+        <w:rPr>
+          <w:color w:val="auto"/>
+        </w:rPr>
+      </w:pPr>
+      <w:r>
+        <w:rPr>
+          <w:color w:val="auto"/>
+        </w:rPr>
+        <w:t>Gamepad support would be nice</w:t>
+      </w:r>
     </w:p>
     <w:p/>
     <w:p/>
@@ -7736,13 +8404,14 @@
     <w:p/>
     <w:p/>
     <w:p/>
-    <w:p/>
     <w:p>
       <w:pPr>
         <w:pStyle w:val="Title"/>
         <w:spacing w:after="360"/>
         <w:jc w:val="left"/>
         <w:rPr>
+          <w:b/>
+          <w:i/>
           <w:color w:val="auto"/>
           <w:sz w:val="20"/>
         </w:rPr>
@@ -7750,6 +8419,8 @@
       <w:r>
         <w:rPr>
           <w:rStyle w:val="Heading1Char"/>
+          <w:noProof/>
+          <w:lang w:eastAsia="en-GB"/>
         </w:rPr>
         <w:lastRenderedPageBreak/>
         <w:drawing>
@@ -7823,7 +8494,7 @@
           </wp:anchor>
         </w:drawing>
       </w:r>
-      <w:bookmarkStart w:id="20" w:name="_Toc479111217"/>
+      <w:bookmarkStart w:id="21" w:name="_Toc479184255"/>
       <w:r>
         <w:rPr>
           <w:rStyle w:val="Heading1Char"/>
@@ -7848,7 +8519,7 @@
         </w:rPr>
         <w:t>6</w:t>
       </w:r>
-      <w:bookmarkEnd w:id="20"/>
+      <w:bookmarkEnd w:id="21"/>
       <w:r>
         <w:rPr>
           <w:sz w:val="40"/>
@@ -7862,6 +8533,15 @@
         </w:rPr>
         <w:t xml:space="preserve">Name: </w:t>
       </w:r>
+      <w:r>
+        <w:rPr>
+          <w:b/>
+          <w:i/>
+          <w:color w:val="auto"/>
+          <w:sz w:val="20"/>
+        </w:rPr>
+        <w:t>Euan Hamilton</w:t>
+      </w:r>
     </w:p>
     <w:p>
       <w:pPr>
@@ -7884,8 +8564,16 @@
     <w:p>
       <w:pPr>
         <w:pStyle w:val="List"/>
-      </w:pPr>
-      <w:r>
+        <w:rPr>
+          <w:b/>
+          <w:i/>
+        </w:rPr>
+      </w:pPr>
+      <w:r>
+        <w:rPr>
+          <w:b/>
+          <w:i/>
+        </w:rPr>
         <w:t>Strongly Agree</w:t>
       </w:r>
     </w:p>
@@ -7946,8 +8634,16 @@
     <w:p>
       <w:pPr>
         <w:pStyle w:val="List"/>
-      </w:pPr>
-      <w:r>
+        <w:rPr>
+          <w:b/>
+          <w:i/>
+        </w:rPr>
+      </w:pPr>
+      <w:r>
+        <w:rPr>
+          <w:b/>
+          <w:i/>
+        </w:rPr>
         <w:t>Exciting</w:t>
       </w:r>
     </w:p>
@@ -7986,8 +8682,16 @@
     <w:p>
       <w:pPr>
         <w:pStyle w:val="List"/>
-      </w:pPr>
-      <w:r>
+        <w:rPr>
+          <w:b/>
+          <w:i/>
+        </w:rPr>
+      </w:pPr>
+      <w:r>
+        <w:rPr>
+          <w:b/>
+          <w:i/>
+        </w:rPr>
         <w:t>High Quality</w:t>
       </w:r>
     </w:p>
@@ -8010,8 +8714,16 @@
     <w:p>
       <w:pPr>
         <w:pStyle w:val="List"/>
-      </w:pPr>
-      <w:r>
+        <w:rPr>
+          <w:b/>
+          <w:i/>
+        </w:rPr>
+      </w:pPr>
+      <w:r>
+        <w:rPr>
+          <w:b/>
+          <w:i/>
+        </w:rPr>
         <w:t>Dull</w:t>
       </w:r>
     </w:p>
@@ -8040,8 +8752,16 @@
     <w:p>
       <w:pPr>
         <w:pStyle w:val="List"/>
-      </w:pPr>
-      <w:r>
+        <w:rPr>
+          <w:b/>
+          <w:i/>
+        </w:rPr>
+      </w:pPr>
+      <w:r>
+        <w:rPr>
+          <w:b/>
+          <w:i/>
+        </w:rPr>
         <w:t>Very Easy</w:t>
       </w:r>
     </w:p>
@@ -8094,8 +8814,16 @@
     <w:p>
       <w:pPr>
         <w:pStyle w:val="List"/>
-      </w:pPr>
-      <w:r>
+        <w:rPr>
+          <w:b/>
+          <w:i/>
+        </w:rPr>
+      </w:pPr>
+      <w:r>
+        <w:rPr>
+          <w:b/>
+          <w:i/>
+        </w:rPr>
         <w:t>Yes</w:t>
       </w:r>
     </w:p>
@@ -8154,8 +8882,16 @@
     <w:p>
       <w:pPr>
         <w:pStyle w:val="List"/>
-      </w:pPr>
-      <w:r>
+        <w:rPr>
+          <w:b/>
+          <w:i/>
+        </w:rPr>
+      </w:pPr>
+      <w:r>
+        <w:rPr>
+          <w:b/>
+          <w:i/>
+        </w:rPr>
         <w:t>Yes</w:t>
       </w:r>
     </w:p>
@@ -8192,8 +8928,16 @@
     <w:p>
       <w:pPr>
         <w:pStyle w:val="List"/>
-      </w:pPr>
-      <w:r>
+        <w:rPr>
+          <w:b/>
+          <w:i/>
+        </w:rPr>
+      </w:pPr>
+      <w:r>
+        <w:rPr>
+          <w:b/>
+          <w:i/>
+        </w:rPr>
         <w:t>No</w:t>
       </w:r>
     </w:p>
@@ -8214,8 +8958,16 @@
     <w:p>
       <w:pPr>
         <w:pStyle w:val="List"/>
-      </w:pPr>
-      <w:r>
+        <w:rPr>
+          <w:b/>
+          <w:i/>
+        </w:rPr>
+      </w:pPr>
+      <w:r>
+        <w:rPr>
+          <w:b/>
+          <w:i/>
+        </w:rPr>
         <w:t>Strongly Agree</w:t>
       </w:r>
     </w:p>
@@ -8284,8 +9036,16 @@
     <w:p>
       <w:pPr>
         <w:pStyle w:val="List"/>
-      </w:pPr>
-      <w:r>
+        <w:rPr>
+          <w:b/>
+          <w:i/>
+        </w:rPr>
+      </w:pPr>
+      <w:r>
+        <w:rPr>
+          <w:b/>
+          <w:i/>
+        </w:rPr>
         <w:t>Normal</w:t>
       </w:r>
     </w:p>
@@ -8322,8 +9082,16 @@
     <w:p>
       <w:pPr>
         <w:pStyle w:val="List"/>
-      </w:pPr>
-      <w:r>
+        <w:rPr>
+          <w:b/>
+          <w:i/>
+        </w:rPr>
+      </w:pPr>
+      <w:r>
+        <w:rPr>
+          <w:b/>
+          <w:i/>
+        </w:rPr>
         <w:t>Strongly Agree</w:t>
       </w:r>
     </w:p>
@@ -8384,8 +9152,16 @@
     <w:p>
       <w:pPr>
         <w:pStyle w:val="List"/>
-      </w:pPr>
-      <w:r>
+        <w:rPr>
+          <w:b/>
+          <w:i/>
+        </w:rPr>
+      </w:pPr>
+      <w:r>
+        <w:rPr>
+          <w:b/>
+          <w:i/>
+        </w:rPr>
         <w:t>Agree</w:t>
       </w:r>
     </w:p>
@@ -8415,36 +9191,16 @@
     </w:p>
     <w:p>
       <w:pPr>
-        <w:pStyle w:val="List"/>
-        <w:numPr>
-          <w:ilvl w:val="0"/>
-          <w:numId w:val="0"/>
-        </w:numPr>
-        <w:ind w:left="864"/>
-      </w:pPr>
-    </w:p>
-    <w:p>
-      <w:pPr>
-        <w:pStyle w:val="List"/>
-        <w:numPr>
-          <w:ilvl w:val="0"/>
-          <w:numId w:val="0"/>
-        </w:numPr>
-        <w:spacing w:after="0"/>
-        <w:ind w:left="864"/>
-      </w:pPr>
-    </w:p>
-    <w:p>
-      <w:pPr>
-        <w:pStyle w:val="ListNumber"/>
-        <w:rPr>
-          <w:noProof/>
-        </w:rPr>
-      </w:pPr>
-      <w:r>
-        <w:rPr>
-          <w:noProof/>
-        </w:rPr>
+        <w:pStyle w:val="ListNumber"/>
+        <w:rPr>
+          <w:noProof/>
+        </w:rPr>
+      </w:pPr>
+      <w:r>
+        <w:rPr>
+          <w:noProof/>
+        </w:rPr>
+        <w:lastRenderedPageBreak/>
         <w:t>What do you think about the setting and environment?</w:t>
       </w:r>
     </w:p>
@@ -8471,8 +9227,16 @@
         <w:ind w:left="432" w:hanging="432"/>
         <w:rPr>
           <w:noProof/>
-        </w:rPr>
-      </w:pPr>
+          <w:color w:val="auto"/>
+        </w:rPr>
+      </w:pPr>
+      <w:r>
+        <w:rPr>
+          <w:noProof/>
+          <w:color w:val="auto"/>
+        </w:rPr>
+        <w:t>Very dark, good animations</w:t>
+      </w:r>
     </w:p>
     <w:p>
       <w:pPr>
@@ -8550,8 +9314,16 @@
         <w:ind w:left="432" w:hanging="432"/>
         <w:rPr>
           <w:noProof/>
-        </w:rPr>
-      </w:pPr>
+          <w:color w:val="auto"/>
+        </w:rPr>
+      </w:pPr>
+      <w:r>
+        <w:rPr>
+          <w:noProof/>
+          <w:color w:val="auto"/>
+        </w:rPr>
+        <w:t>Yes</w:t>
+      </w:r>
     </w:p>
     <w:p>
       <w:pPr>
@@ -8629,8 +9401,16 @@
         <w:ind w:left="432" w:hanging="432"/>
         <w:rPr>
           <w:noProof/>
-        </w:rPr>
-      </w:pPr>
+          <w:color w:val="auto"/>
+        </w:rPr>
+      </w:pPr>
+      <w:r>
+        <w:rPr>
+          <w:noProof/>
+          <w:color w:val="auto"/>
+        </w:rPr>
+        <w:t>Defeating zombies</w:t>
+      </w:r>
     </w:p>
     <w:p>
       <w:pPr>
@@ -8708,8 +9488,16 @@
         <w:ind w:left="432" w:hanging="432"/>
         <w:rPr>
           <w:noProof/>
-        </w:rPr>
-      </w:pPr>
+          <w:color w:val="auto"/>
+        </w:rPr>
+      </w:pPr>
+      <w:r>
+        <w:rPr>
+          <w:noProof/>
+          <w:color w:val="auto"/>
+        </w:rPr>
+        <w:t>None</w:t>
+      </w:r>
     </w:p>
     <w:p>
       <w:pPr>
@@ -8776,6 +9564,27 @@
           <w:noProof/>
         </w:rPr>
       </w:pPr>
+    </w:p>
+    <w:p>
+      <w:pPr>
+        <w:pStyle w:val="ListNumber"/>
+        <w:numPr>
+          <w:ilvl w:val="0"/>
+          <w:numId w:val="0"/>
+        </w:numPr>
+        <w:ind w:left="432" w:hanging="432"/>
+        <w:rPr>
+          <w:noProof/>
+          <w:color w:val="auto"/>
+        </w:rPr>
+      </w:pPr>
+      <w:r>
+        <w:rPr>
+          <w:noProof/>
+          <w:color w:val="auto"/>
+        </w:rPr>
+        <w:t>None</w:t>
+      </w:r>
     </w:p>
     <w:p/>
     <w:p/>
@@ -8801,6 +9610,8 @@
       <w:r>
         <w:rPr>
           <w:rStyle w:val="Heading1Char"/>
+          <w:noProof/>
+          <w:lang w:eastAsia="en-GB"/>
         </w:rPr>
         <w:lastRenderedPageBreak/>
         <w:drawing>
@@ -8874,7 +9685,7 @@
           </wp:anchor>
         </w:drawing>
       </w:r>
-      <w:bookmarkStart w:id="21" w:name="_Toc479111218"/>
+      <w:bookmarkStart w:id="22" w:name="_Toc479184256"/>
       <w:r>
         <w:rPr>
           <w:rStyle w:val="Heading1Char"/>
@@ -8899,7 +9710,7 @@
         </w:rPr>
         <w:t>7</w:t>
       </w:r>
-      <w:bookmarkEnd w:id="21"/>
+      <w:bookmarkEnd w:id="22"/>
       <w:r>
         <w:rPr>
           <w:sz w:val="40"/>
@@ -8913,6 +9724,15 @@
         </w:rPr>
         <w:t xml:space="preserve">Name: </w:t>
       </w:r>
+      <w:r>
+        <w:rPr>
+          <w:b/>
+          <w:i/>
+          <w:color w:val="auto"/>
+          <w:sz w:val="20"/>
+        </w:rPr>
+        <w:t>Nathan Robinson</w:t>
+      </w:r>
     </w:p>
     <w:p>
       <w:pPr>
@@ -8943,8 +9763,16 @@
     <w:p>
       <w:pPr>
         <w:pStyle w:val="List"/>
-      </w:pPr>
-      <w:r>
+        <w:rPr>
+          <w:b/>
+          <w:i/>
+        </w:rPr>
+      </w:pPr>
+      <w:r>
+        <w:rPr>
+          <w:b/>
+          <w:i/>
+        </w:rPr>
         <w:t>Agree</w:t>
       </w:r>
     </w:p>
@@ -9005,8 +9833,16 @@
     <w:p>
       <w:pPr>
         <w:pStyle w:val="List"/>
-      </w:pPr>
-      <w:r>
+        <w:rPr>
+          <w:b/>
+          <w:i/>
+        </w:rPr>
+      </w:pPr>
+      <w:r>
+        <w:rPr>
+          <w:b/>
+          <w:i/>
+        </w:rPr>
         <w:t>Story Driven</w:t>
       </w:r>
     </w:p>
@@ -9037,8 +9873,16 @@
     <w:p>
       <w:pPr>
         <w:pStyle w:val="List"/>
-      </w:pPr>
-      <w:r>
+        <w:rPr>
+          <w:b/>
+          <w:i/>
+        </w:rPr>
+      </w:pPr>
+      <w:r>
+        <w:rPr>
+          <w:b/>
+          <w:i/>
+        </w:rPr>
         <w:t>High Quality</w:t>
       </w:r>
     </w:p>
@@ -9053,8 +9897,16 @@
     <w:p>
       <w:pPr>
         <w:pStyle w:val="List"/>
-      </w:pPr>
-      <w:r>
+        <w:rPr>
+          <w:b/>
+          <w:i/>
+        </w:rPr>
+      </w:pPr>
+      <w:r>
+        <w:rPr>
+          <w:b/>
+          <w:i/>
+        </w:rPr>
         <w:t>Engaging</w:t>
       </w:r>
     </w:p>
@@ -9099,8 +9951,16 @@
     <w:p>
       <w:pPr>
         <w:pStyle w:val="List"/>
-      </w:pPr>
-      <w:r>
+        <w:rPr>
+          <w:b/>
+          <w:i/>
+        </w:rPr>
+      </w:pPr>
+      <w:r>
+        <w:rPr>
+          <w:b/>
+          <w:i/>
+        </w:rPr>
         <w:t>Easy</w:t>
       </w:r>
     </w:p>
@@ -9145,8 +10005,16 @@
     <w:p>
       <w:pPr>
         <w:pStyle w:val="List"/>
-      </w:pPr>
-      <w:r>
+        <w:rPr>
+          <w:b/>
+          <w:i/>
+        </w:rPr>
+      </w:pPr>
+      <w:r>
+        <w:rPr>
+          <w:b/>
+          <w:i/>
+        </w:rPr>
         <w:t>Yes</w:t>
       </w:r>
     </w:p>
@@ -9205,8 +10073,16 @@
     <w:p>
       <w:pPr>
         <w:pStyle w:val="List"/>
-      </w:pPr>
-      <w:r>
+        <w:rPr>
+          <w:b/>
+          <w:i/>
+        </w:rPr>
+      </w:pPr>
+      <w:r>
+        <w:rPr>
+          <w:b/>
+          <w:i/>
+        </w:rPr>
         <w:t>Yes</w:t>
       </w:r>
     </w:p>
@@ -9235,8 +10111,16 @@
     <w:p>
       <w:pPr>
         <w:pStyle w:val="List"/>
-      </w:pPr>
-      <w:r>
+        <w:rPr>
+          <w:b/>
+          <w:i/>
+        </w:rPr>
+      </w:pPr>
+      <w:r>
+        <w:rPr>
+          <w:b/>
+          <w:i/>
+        </w:rPr>
         <w:t>Yes</w:t>
       </w:r>
     </w:p>
@@ -9273,8 +10157,16 @@
     <w:p>
       <w:pPr>
         <w:pStyle w:val="List"/>
-      </w:pPr>
-      <w:r>
+        <w:rPr>
+          <w:b/>
+          <w:i/>
+        </w:rPr>
+      </w:pPr>
+      <w:r>
+        <w:rPr>
+          <w:b/>
+          <w:i/>
+        </w:rPr>
         <w:t>Agree</w:t>
       </w:r>
     </w:p>
@@ -9335,8 +10227,16 @@
     <w:p>
       <w:pPr>
         <w:pStyle w:val="List"/>
-      </w:pPr>
-      <w:r>
+        <w:rPr>
+          <w:b/>
+          <w:i/>
+        </w:rPr>
+      </w:pPr>
+      <w:r>
+        <w:rPr>
+          <w:b/>
+          <w:i/>
+        </w:rPr>
         <w:t>Normal</w:t>
       </w:r>
     </w:p>
@@ -9373,8 +10273,16 @@
     <w:p>
       <w:pPr>
         <w:pStyle w:val="List"/>
-      </w:pPr>
-      <w:r>
+        <w:rPr>
+          <w:b/>
+          <w:i/>
+        </w:rPr>
+      </w:pPr>
+      <w:r>
+        <w:rPr>
+          <w:b/>
+          <w:i/>
+        </w:rPr>
         <w:t>Strongly Agree</w:t>
       </w:r>
     </w:p>
@@ -9427,8 +10335,16 @@
     <w:p>
       <w:pPr>
         <w:pStyle w:val="List"/>
-      </w:pPr>
-      <w:r>
+        <w:rPr>
+          <w:b/>
+          <w:i/>
+        </w:rPr>
+      </w:pPr>
+      <w:r>
+        <w:rPr>
+          <w:b/>
+          <w:i/>
+        </w:rPr>
         <w:t>Strongly Agree</w:t>
       </w:r>
     </w:p>
@@ -9466,36 +10382,16 @@
     </w:p>
     <w:p>
       <w:pPr>
-        <w:pStyle w:val="List"/>
-        <w:numPr>
-          <w:ilvl w:val="0"/>
-          <w:numId w:val="0"/>
-        </w:numPr>
-        <w:ind w:left="864"/>
-      </w:pPr>
-    </w:p>
-    <w:p>
-      <w:pPr>
-        <w:pStyle w:val="List"/>
-        <w:numPr>
-          <w:ilvl w:val="0"/>
-          <w:numId w:val="0"/>
-        </w:numPr>
-        <w:spacing w:after="0"/>
-        <w:ind w:left="864"/>
-      </w:pPr>
-    </w:p>
-    <w:p>
-      <w:pPr>
-        <w:pStyle w:val="ListNumber"/>
-        <w:rPr>
-          <w:noProof/>
-        </w:rPr>
-      </w:pPr>
-      <w:r>
-        <w:rPr>
-          <w:noProof/>
-        </w:rPr>
+        <w:pStyle w:val="ListNumber"/>
+        <w:rPr>
+          <w:noProof/>
+        </w:rPr>
+      </w:pPr>
+      <w:r>
+        <w:rPr>
+          <w:noProof/>
+        </w:rPr>
+        <w:lastRenderedPageBreak/>
         <w:t>What do you think about the setting and environment?</w:t>
       </w:r>
     </w:p>
@@ -9522,6 +10418,27 @@
         <w:ind w:left="432" w:hanging="432"/>
         <w:rPr>
           <w:noProof/>
+          <w:color w:val="auto"/>
+        </w:rPr>
+      </w:pPr>
+      <w:r>
+        <w:rPr>
+          <w:noProof/>
+          <w:color w:val="auto"/>
+        </w:rPr>
+        <w:t>The setting and lighting help create tension</w:t>
+      </w:r>
+    </w:p>
+    <w:p>
+      <w:pPr>
+        <w:pStyle w:val="ListNumber"/>
+        <w:numPr>
+          <w:ilvl w:val="0"/>
+          <w:numId w:val="0"/>
+        </w:numPr>
+        <w:ind w:left="432" w:hanging="432"/>
+        <w:rPr>
+          <w:noProof/>
         </w:rPr>
       </w:pPr>
     </w:p>
@@ -9601,8 +10518,16 @@
         <w:ind w:left="432" w:hanging="432"/>
         <w:rPr>
           <w:noProof/>
-        </w:rPr>
-      </w:pPr>
+          <w:color w:val="auto"/>
+        </w:rPr>
+      </w:pPr>
+      <w:r>
+        <w:rPr>
+          <w:noProof/>
+          <w:color w:val="auto"/>
+        </w:rPr>
+        <w:t>Yes they were simple to use</w:t>
+      </w:r>
     </w:p>
     <w:p>
       <w:pPr>
@@ -9680,8 +10605,16 @@
         <w:ind w:left="432" w:hanging="432"/>
         <w:rPr>
           <w:noProof/>
-        </w:rPr>
-      </w:pPr>
+          <w:color w:val="auto"/>
+        </w:rPr>
+      </w:pPr>
+      <w:r>
+        <w:rPr>
+          <w:noProof/>
+          <w:color w:val="auto"/>
+        </w:rPr>
+        <w:t>The clue finding</w:t>
+      </w:r>
     </w:p>
     <w:p>
       <w:pPr>
@@ -9759,8 +10692,16 @@
         <w:ind w:left="432" w:hanging="432"/>
         <w:rPr>
           <w:noProof/>
-        </w:rPr>
-      </w:pPr>
+          <w:color w:val="auto"/>
+        </w:rPr>
+      </w:pPr>
+      <w:r>
+        <w:rPr>
+          <w:noProof/>
+          <w:color w:val="auto"/>
+        </w:rPr>
+        <w:t>Lack of enemies</w:t>
+      </w:r>
     </w:p>
     <w:p>
       <w:pPr>
@@ -9817,16 +10758,16 @@
     </w:p>
     <w:p>
       <w:pPr>
-        <w:pStyle w:val="ListNumber"/>
-        <w:numPr>
-          <w:ilvl w:val="0"/>
-          <w:numId w:val="0"/>
-        </w:numPr>
-        <w:ind w:left="432" w:hanging="432"/>
-        <w:rPr>
-          <w:noProof/>
-        </w:rPr>
-      </w:pPr>
+        <w:rPr>
+          <w:color w:val="auto"/>
+        </w:rPr>
+      </w:pPr>
+      <w:r>
+        <w:rPr>
+          <w:color w:val="auto"/>
+        </w:rPr>
+        <w:t>None</w:t>
+      </w:r>
     </w:p>
     <w:p/>
     <w:p/>
@@ -9838,7 +10779,6 @@
     <w:p/>
     <w:p/>
     <w:p/>
-    <w:p/>
     <w:p>
       <w:pPr>
         <w:pStyle w:val="Title"/>
@@ -9852,6 +10792,8 @@
       <w:r>
         <w:rPr>
           <w:rStyle w:val="Heading1Char"/>
+          <w:noProof/>
+          <w:lang w:eastAsia="en-GB"/>
         </w:rPr>
         <w:lastRenderedPageBreak/>
         <w:drawing>
@@ -9925,7 +10867,7 @@
           </wp:anchor>
         </w:drawing>
       </w:r>
-      <w:bookmarkStart w:id="22" w:name="_Toc479111219"/>
+      <w:bookmarkStart w:id="23" w:name="_Toc479184257"/>
       <w:r>
         <w:rPr>
           <w:rStyle w:val="Heading1Char"/>
@@ -9950,7 +10892,7 @@
         </w:rPr>
         <w:t>8</w:t>
       </w:r>
-      <w:bookmarkEnd w:id="22"/>
+      <w:bookmarkEnd w:id="23"/>
       <w:r>
         <w:rPr>
           <w:sz w:val="40"/>
@@ -9964,6 +10906,15 @@
         </w:rPr>
         <w:t xml:space="preserve">Name: </w:t>
       </w:r>
+      <w:r>
+        <w:rPr>
+          <w:b/>
+          <w:i/>
+          <w:color w:val="auto"/>
+          <w:sz w:val="20"/>
+        </w:rPr>
+        <w:t>Bob Taylor</w:t>
+      </w:r>
     </w:p>
     <w:p>
       <w:pPr>
@@ -9986,8 +10937,16 @@
     <w:p>
       <w:pPr>
         <w:pStyle w:val="List"/>
-      </w:pPr>
-      <w:r>
+        <w:rPr>
+          <w:b/>
+          <w:i/>
+        </w:rPr>
+      </w:pPr>
+      <w:r>
+        <w:rPr>
+          <w:b/>
+          <w:i/>
+        </w:rPr>
         <w:t>Strongly Agree</w:t>
       </w:r>
     </w:p>
@@ -10040,8 +10999,16 @@
     <w:p>
       <w:pPr>
         <w:pStyle w:val="List"/>
-      </w:pPr>
-      <w:r>
+        <w:rPr>
+          <w:b/>
+          <w:i/>
+        </w:rPr>
+      </w:pPr>
+      <w:r>
+        <w:rPr>
+          <w:b/>
+          <w:i/>
+        </w:rPr>
         <w:t>Varied</w:t>
       </w:r>
     </w:p>
@@ -10056,8 +11023,16 @@
     <w:p>
       <w:pPr>
         <w:pStyle w:val="List"/>
-      </w:pPr>
-      <w:r>
+        <w:rPr>
+          <w:b/>
+          <w:i/>
+        </w:rPr>
+      </w:pPr>
+      <w:r>
+        <w:rPr>
+          <w:b/>
+          <w:i/>
+        </w:rPr>
         <w:t>Story Driven</w:t>
       </w:r>
     </w:p>
@@ -10150,8 +11125,16 @@
     <w:p>
       <w:pPr>
         <w:pStyle w:val="List"/>
-      </w:pPr>
-      <w:r>
+        <w:rPr>
+          <w:b/>
+          <w:i/>
+        </w:rPr>
+      </w:pPr>
+      <w:r>
+        <w:rPr>
+          <w:b/>
+          <w:i/>
+        </w:rPr>
         <w:t>Easy</w:t>
       </w:r>
     </w:p>
@@ -10196,8 +11179,16 @@
     <w:p>
       <w:pPr>
         <w:pStyle w:val="List"/>
-      </w:pPr>
-      <w:r>
+        <w:rPr>
+          <w:b/>
+          <w:i/>
+        </w:rPr>
+      </w:pPr>
+      <w:r>
+        <w:rPr>
+          <w:b/>
+          <w:i/>
+        </w:rPr>
         <w:t>Yes</w:t>
       </w:r>
     </w:p>
@@ -10256,8 +11247,16 @@
     <w:p>
       <w:pPr>
         <w:pStyle w:val="List"/>
-      </w:pPr>
-      <w:r>
+        <w:rPr>
+          <w:b/>
+          <w:i/>
+        </w:rPr>
+      </w:pPr>
+      <w:r>
+        <w:rPr>
+          <w:b/>
+          <w:i/>
+        </w:rPr>
         <w:t>Yes</w:t>
       </w:r>
     </w:p>
@@ -10294,8 +11293,16 @@
     <w:p>
       <w:pPr>
         <w:pStyle w:val="List"/>
-      </w:pPr>
-      <w:r>
+        <w:rPr>
+          <w:b/>
+          <w:i/>
+        </w:rPr>
+      </w:pPr>
+      <w:r>
+        <w:rPr>
+          <w:b/>
+          <w:i/>
+        </w:rPr>
         <w:t>No</w:t>
       </w:r>
     </w:p>
@@ -10316,8 +11323,16 @@
     <w:p>
       <w:pPr>
         <w:pStyle w:val="List"/>
-      </w:pPr>
-      <w:r>
+        <w:rPr>
+          <w:b/>
+          <w:i/>
+        </w:rPr>
+      </w:pPr>
+      <w:r>
+        <w:rPr>
+          <w:b/>
+          <w:i/>
+        </w:rPr>
         <w:t>Strongly Agree</w:t>
       </w:r>
     </w:p>
@@ -10378,8 +11393,16 @@
     <w:p>
       <w:pPr>
         <w:pStyle w:val="List"/>
-      </w:pPr>
-      <w:r>
+        <w:rPr>
+          <w:b/>
+          <w:i/>
+        </w:rPr>
+      </w:pPr>
+      <w:r>
+        <w:rPr>
+          <w:b/>
+          <w:i/>
+        </w:rPr>
         <w:t>Easy</w:t>
       </w:r>
     </w:p>
@@ -10424,8 +11447,16 @@
     <w:p>
       <w:pPr>
         <w:pStyle w:val="List"/>
-      </w:pPr>
-      <w:r>
+        <w:rPr>
+          <w:b/>
+          <w:i/>
+        </w:rPr>
+      </w:pPr>
+      <w:r>
+        <w:rPr>
+          <w:b/>
+          <w:i/>
+        </w:rPr>
         <w:t>Strongly Agree</w:t>
       </w:r>
     </w:p>
@@ -10478,8 +11509,16 @@
     <w:p>
       <w:pPr>
         <w:pStyle w:val="List"/>
-      </w:pPr>
-      <w:r>
+        <w:rPr>
+          <w:b/>
+          <w:i/>
+        </w:rPr>
+      </w:pPr>
+      <w:r>
+        <w:rPr>
+          <w:b/>
+          <w:i/>
+        </w:rPr>
         <w:t>Strongly Agree</w:t>
       </w:r>
     </w:p>
@@ -10517,36 +11556,16 @@
     </w:p>
     <w:p>
       <w:pPr>
-        <w:pStyle w:val="List"/>
-        <w:numPr>
-          <w:ilvl w:val="0"/>
-          <w:numId w:val="0"/>
-        </w:numPr>
-        <w:ind w:left="864"/>
-      </w:pPr>
-    </w:p>
-    <w:p>
-      <w:pPr>
-        <w:pStyle w:val="List"/>
-        <w:numPr>
-          <w:ilvl w:val="0"/>
-          <w:numId w:val="0"/>
-        </w:numPr>
-        <w:spacing w:after="0"/>
-        <w:ind w:left="864"/>
-      </w:pPr>
-    </w:p>
-    <w:p>
-      <w:pPr>
-        <w:pStyle w:val="ListNumber"/>
-        <w:rPr>
-          <w:noProof/>
-        </w:rPr>
-      </w:pPr>
-      <w:r>
-        <w:rPr>
-          <w:noProof/>
-        </w:rPr>
+        <w:pStyle w:val="ListNumber"/>
+        <w:rPr>
+          <w:noProof/>
+        </w:rPr>
+      </w:pPr>
+      <w:r>
+        <w:rPr>
+          <w:noProof/>
+        </w:rPr>
+        <w:lastRenderedPageBreak/>
         <w:t>What do you think about the setting and environment?</w:t>
       </w:r>
     </w:p>
@@ -10573,8 +11592,16 @@
         <w:ind w:left="432" w:hanging="432"/>
         <w:rPr>
           <w:noProof/>
-        </w:rPr>
-      </w:pPr>
+          <w:color w:val="auto"/>
+        </w:rPr>
+      </w:pPr>
+      <w:r>
+        <w:rPr>
+          <w:noProof/>
+          <w:color w:val="auto"/>
+        </w:rPr>
+        <w:t>Atmospheric and creepy</w:t>
+      </w:r>
     </w:p>
     <w:p>
       <w:pPr>
@@ -10652,8 +11679,16 @@
         <w:ind w:left="432" w:hanging="432"/>
         <w:rPr>
           <w:noProof/>
-        </w:rPr>
-      </w:pPr>
+          <w:color w:val="auto"/>
+        </w:rPr>
+      </w:pPr>
+      <w:r>
+        <w:rPr>
+          <w:noProof/>
+          <w:color w:val="auto"/>
+        </w:rPr>
+        <w:t>Yes</w:t>
+      </w:r>
     </w:p>
     <w:p>
       <w:pPr>
@@ -10731,8 +11766,16 @@
         <w:ind w:left="432" w:hanging="432"/>
         <w:rPr>
           <w:noProof/>
-        </w:rPr>
-      </w:pPr>
+          <w:color w:val="auto"/>
+        </w:rPr>
+      </w:pPr>
+      <w:r>
+        <w:rPr>
+          <w:noProof/>
+          <w:color w:val="auto"/>
+        </w:rPr>
+        <w:t xml:space="preserve">Atompsphere </w:t>
+      </w:r>
     </w:p>
     <w:p>
       <w:pPr>
@@ -10810,8 +11853,16 @@
         <w:ind w:left="432" w:hanging="432"/>
         <w:rPr>
           <w:noProof/>
-        </w:rPr>
-      </w:pPr>
+          <w:color w:val="auto"/>
+        </w:rPr>
+      </w:pPr>
+      <w:r>
+        <w:rPr>
+          <w:noProof/>
+          <w:color w:val="auto"/>
+        </w:rPr>
+        <w:t>The text style in the dialog was appropriate but potentially difficult to read</w:t>
+      </w:r>
     </w:p>
     <w:p>
       <w:pPr>
@@ -10878,6 +11929,19 @@
           <w:noProof/>
         </w:rPr>
       </w:pPr>
+    </w:p>
+    <w:p>
+      <w:pPr>
+        <w:rPr>
+          <w:color w:val="auto"/>
+        </w:rPr>
+      </w:pPr>
+      <w:r>
+        <w:rPr>
+          <w:color w:val="auto"/>
+        </w:rPr>
+        <w:t>None</w:t>
+      </w:r>
     </w:p>
     <w:p/>
     <w:p/>
@@ -10887,10 +11951,7 @@
     <w:p/>
     <w:p/>
     <w:p/>
-    <w:p>
-      <w:bookmarkStart w:id="23" w:name="_GoBack"/>
-      <w:bookmarkEnd w:id="23"/>
-    </w:p>
+    <w:p/>
     <w:p>
       <w:pPr>
         <w:pStyle w:val="Title"/>
@@ -10904,6 +11965,8 @@
       <w:r>
         <w:rPr>
           <w:rStyle w:val="Heading1Char"/>
+          <w:noProof/>
+          <w:lang w:eastAsia="en-GB"/>
         </w:rPr>
         <w:lastRenderedPageBreak/>
         <w:drawing>
@@ -10977,7 +12040,7 @@
           </wp:anchor>
         </w:drawing>
       </w:r>
-      <w:bookmarkStart w:id="24" w:name="_Toc479111220"/>
+      <w:bookmarkStart w:id="24" w:name="_Toc479184258"/>
       <w:r>
         <w:rPr>
           <w:rStyle w:val="Heading1Char"/>
@@ -11016,6 +12079,22 @@
         </w:rPr>
         <w:t xml:space="preserve">Name: </w:t>
       </w:r>
+      <w:r>
+        <w:rPr>
+          <w:color w:val="auto"/>
+          <w:sz w:val="20"/>
+        </w:rPr>
+        <w:t xml:space="preserve"> </w:t>
+      </w:r>
+      <w:r>
+        <w:rPr>
+          <w:b/>
+          <w:i/>
+          <w:color w:val="auto"/>
+          <w:sz w:val="20"/>
+        </w:rPr>
+        <w:t>James Sinclair</w:t>
+      </w:r>
     </w:p>
     <w:p>
       <w:pPr>
@@ -11046,8 +12125,16 @@
     <w:p>
       <w:pPr>
         <w:pStyle w:val="List"/>
-      </w:pPr>
-      <w:r>
+        <w:rPr>
+          <w:b/>
+          <w:i/>
+        </w:rPr>
+      </w:pPr>
+      <w:r>
+        <w:rPr>
+          <w:b/>
+          <w:i/>
+        </w:rPr>
         <w:t>Agree</w:t>
       </w:r>
     </w:p>
@@ -11092,8 +12179,16 @@
     <w:p>
       <w:pPr>
         <w:pStyle w:val="List"/>
-      </w:pPr>
-      <w:r>
+        <w:rPr>
+          <w:b/>
+          <w:i/>
+        </w:rPr>
+      </w:pPr>
+      <w:r>
+        <w:rPr>
+          <w:b/>
+          <w:i/>
+        </w:rPr>
         <w:t>Varied</w:t>
       </w:r>
     </w:p>
@@ -11108,8 +12203,16 @@
     <w:p>
       <w:pPr>
         <w:pStyle w:val="List"/>
-      </w:pPr>
-      <w:r>
+        <w:rPr>
+          <w:b/>
+          <w:i/>
+        </w:rPr>
+      </w:pPr>
+      <w:r>
+        <w:rPr>
+          <w:b/>
+          <w:i/>
+        </w:rPr>
         <w:t>Story Driven</w:t>
       </w:r>
     </w:p>
@@ -11148,8 +12251,16 @@
     <w:p>
       <w:pPr>
         <w:pStyle w:val="List"/>
-      </w:pPr>
-      <w:r>
+        <w:rPr>
+          <w:b/>
+          <w:i/>
+        </w:rPr>
+      </w:pPr>
+      <w:r>
+        <w:rPr>
+          <w:b/>
+          <w:i/>
+        </w:rPr>
         <w:t>Low Quality</w:t>
       </w:r>
     </w:p>
@@ -11202,8 +12313,16 @@
     <w:p>
       <w:pPr>
         <w:pStyle w:val="List"/>
-      </w:pPr>
-      <w:r>
+        <w:rPr>
+          <w:b/>
+          <w:i/>
+        </w:rPr>
+      </w:pPr>
+      <w:r>
+        <w:rPr>
+          <w:b/>
+          <w:i/>
+        </w:rPr>
         <w:t>Easy</w:t>
       </w:r>
     </w:p>
@@ -11248,8 +12367,16 @@
     <w:p>
       <w:pPr>
         <w:pStyle w:val="List"/>
-      </w:pPr>
-      <w:r>
+        <w:rPr>
+          <w:b/>
+          <w:i/>
+        </w:rPr>
+      </w:pPr>
+      <w:r>
+        <w:rPr>
+          <w:b/>
+          <w:i/>
+        </w:rPr>
         <w:t>Yes</w:t>
       </w:r>
     </w:p>
@@ -11308,8 +12435,16 @@
     <w:p>
       <w:pPr>
         <w:pStyle w:val="List"/>
-      </w:pPr>
-      <w:r>
+        <w:rPr>
+          <w:b/>
+          <w:i/>
+        </w:rPr>
+      </w:pPr>
+      <w:r>
+        <w:rPr>
+          <w:b/>
+          <w:i/>
+        </w:rPr>
         <w:t>Yes</w:t>
       </w:r>
     </w:p>
@@ -11346,8 +12481,16 @@
     <w:p>
       <w:pPr>
         <w:pStyle w:val="List"/>
-      </w:pPr>
-      <w:r>
+        <w:rPr>
+          <w:b/>
+          <w:i/>
+        </w:rPr>
+      </w:pPr>
+      <w:r>
+        <w:rPr>
+          <w:b/>
+          <w:i/>
+        </w:rPr>
         <w:t>No</w:t>
       </w:r>
     </w:p>
@@ -11368,8 +12511,16 @@
     <w:p>
       <w:pPr>
         <w:pStyle w:val="List"/>
-      </w:pPr>
-      <w:r>
+        <w:rPr>
+          <w:b/>
+          <w:i/>
+        </w:rPr>
+      </w:pPr>
+      <w:r>
+        <w:rPr>
+          <w:b/>
+          <w:i/>
+        </w:rPr>
         <w:t>Strongly Agree</w:t>
       </w:r>
     </w:p>
@@ -11430,8 +12581,16 @@
     <w:p>
       <w:pPr>
         <w:pStyle w:val="List"/>
-      </w:pPr>
-      <w:r>
+        <w:rPr>
+          <w:b/>
+          <w:i/>
+        </w:rPr>
+      </w:pPr>
+      <w:r>
+        <w:rPr>
+          <w:b/>
+          <w:i/>
+        </w:rPr>
         <w:t>Easy</w:t>
       </w:r>
     </w:p>
@@ -11476,8 +12635,16 @@
     <w:p>
       <w:pPr>
         <w:pStyle w:val="List"/>
-      </w:pPr>
-      <w:r>
+        <w:rPr>
+          <w:b/>
+          <w:i/>
+        </w:rPr>
+      </w:pPr>
+      <w:r>
+        <w:rPr>
+          <w:b/>
+          <w:i/>
+        </w:rPr>
         <w:t>Strongly Agree</w:t>
       </w:r>
     </w:p>
@@ -11530,8 +12697,16 @@
     <w:p>
       <w:pPr>
         <w:pStyle w:val="List"/>
-      </w:pPr>
-      <w:r>
+        <w:rPr>
+          <w:b/>
+          <w:i/>
+        </w:rPr>
+      </w:pPr>
+      <w:r>
+        <w:rPr>
+          <w:b/>
+          <w:i/>
+        </w:rPr>
         <w:t>Strongly Agree</w:t>
       </w:r>
     </w:p>
@@ -11569,36 +12744,16 @@
     </w:p>
     <w:p>
       <w:pPr>
-        <w:pStyle w:val="List"/>
-        <w:numPr>
-          <w:ilvl w:val="0"/>
-          <w:numId w:val="0"/>
-        </w:numPr>
-        <w:ind w:left="864"/>
-      </w:pPr>
-    </w:p>
-    <w:p>
-      <w:pPr>
-        <w:pStyle w:val="List"/>
-        <w:numPr>
-          <w:ilvl w:val="0"/>
-          <w:numId w:val="0"/>
-        </w:numPr>
-        <w:spacing w:after="0"/>
-        <w:ind w:left="864"/>
-      </w:pPr>
-    </w:p>
-    <w:p>
-      <w:pPr>
-        <w:pStyle w:val="ListNumber"/>
-        <w:rPr>
-          <w:noProof/>
-        </w:rPr>
-      </w:pPr>
-      <w:r>
-        <w:rPr>
-          <w:noProof/>
-        </w:rPr>
+        <w:pStyle w:val="ListNumber"/>
+        <w:rPr>
+          <w:noProof/>
+        </w:rPr>
+      </w:pPr>
+      <w:r>
+        <w:rPr>
+          <w:noProof/>
+        </w:rPr>
+        <w:lastRenderedPageBreak/>
         <w:t>What do you think about the setting and environment?</w:t>
       </w:r>
     </w:p>
@@ -11625,8 +12780,16 @@
         <w:ind w:left="432" w:hanging="432"/>
         <w:rPr>
           <w:noProof/>
-        </w:rPr>
-      </w:pPr>
+          <w:color w:val="auto"/>
+        </w:rPr>
+      </w:pPr>
+      <w:r>
+        <w:rPr>
+          <w:noProof/>
+          <w:color w:val="auto"/>
+        </w:rPr>
+        <w:t>Good for RPG, right setting</w:t>
+      </w:r>
     </w:p>
     <w:p>
       <w:pPr>
@@ -11691,21 +12854,30 @@
         <w:ind w:left="432" w:hanging="432"/>
         <w:rPr>
           <w:noProof/>
-        </w:rPr>
-      </w:pPr>
-    </w:p>
-    <w:p>
-      <w:pPr>
-        <w:pStyle w:val="ListNumber"/>
-        <w:numPr>
-          <w:ilvl w:val="0"/>
-          <w:numId w:val="0"/>
-        </w:numPr>
-        <w:ind w:left="432" w:hanging="432"/>
-        <w:rPr>
-          <w:noProof/>
-        </w:rPr>
-      </w:pPr>
+          <w:color w:val="auto"/>
+        </w:rPr>
+      </w:pPr>
+    </w:p>
+    <w:p>
+      <w:pPr>
+        <w:pStyle w:val="ListNumber"/>
+        <w:numPr>
+          <w:ilvl w:val="0"/>
+          <w:numId w:val="0"/>
+        </w:numPr>
+        <w:ind w:left="432" w:hanging="432"/>
+        <w:rPr>
+          <w:noProof/>
+          <w:color w:val="auto"/>
+        </w:rPr>
+      </w:pPr>
+      <w:r>
+        <w:rPr>
+          <w:noProof/>
+          <w:color w:val="auto"/>
+        </w:rPr>
+        <w:t>Yes</w:t>
+      </w:r>
     </w:p>
     <w:p>
       <w:pPr>
@@ -11783,8 +12955,16 @@
         <w:ind w:left="432" w:hanging="432"/>
         <w:rPr>
           <w:noProof/>
-        </w:rPr>
-      </w:pPr>
+          <w:color w:val="auto"/>
+        </w:rPr>
+      </w:pPr>
+      <w:r>
+        <w:rPr>
+          <w:noProof/>
+          <w:color w:val="auto"/>
+        </w:rPr>
+        <w:t>Clues</w:t>
+      </w:r>
     </w:p>
     <w:p>
       <w:pPr>
@@ -11862,8 +13042,16 @@
         <w:ind w:left="432" w:hanging="432"/>
         <w:rPr>
           <w:noProof/>
-        </w:rPr>
-      </w:pPr>
+          <w:color w:val="auto"/>
+        </w:rPr>
+      </w:pPr>
+      <w:r>
+        <w:rPr>
+          <w:noProof/>
+          <w:color w:val="auto"/>
+        </w:rPr>
+        <w:t>Enemies, too easy</w:t>
+      </w:r>
     </w:p>
     <w:p>
       <w:pPr>
@@ -11930,6 +13118,27 @@
           <w:noProof/>
         </w:rPr>
       </w:pPr>
+    </w:p>
+    <w:p>
+      <w:pPr>
+        <w:pStyle w:val="ListNumber"/>
+        <w:numPr>
+          <w:ilvl w:val="0"/>
+          <w:numId w:val="0"/>
+        </w:numPr>
+        <w:ind w:left="432" w:hanging="432"/>
+        <w:rPr>
+          <w:noProof/>
+          <w:color w:val="auto"/>
+        </w:rPr>
+      </w:pPr>
+      <w:r>
+        <w:rPr>
+          <w:noProof/>
+          <w:color w:val="auto"/>
+        </w:rPr>
+        <w:t>None</w:t>
+      </w:r>
     </w:p>
     <w:p/>
     <w:p/>
@@ -11939,6 +13148,8 @@
     <w:p/>
     <w:p/>
     <w:p/>
+    <w:p/>
+    <w:p/>
     <w:p>
       <w:pPr>
         <w:pStyle w:val="Title"/>
@@ -11952,6 +13163,8 @@
       <w:r>
         <w:rPr>
           <w:rStyle w:val="Heading1Char"/>
+          <w:noProof/>
+          <w:lang w:eastAsia="en-GB"/>
         </w:rPr>
         <w:lastRenderedPageBreak/>
         <w:drawing>
@@ -12025,7 +13238,7 @@
           </wp:anchor>
         </w:drawing>
       </w:r>
-      <w:bookmarkStart w:id="25" w:name="_Toc479111221"/>
+      <w:bookmarkStart w:id="25" w:name="_Toc479184259"/>
       <w:r>
         <w:rPr>
           <w:rStyle w:val="Heading1Char"/>
@@ -12064,6 +13277,26 @@
         </w:rPr>
         <w:t xml:space="preserve">Name: </w:t>
       </w:r>
+      <w:r>
+        <w:rPr>
+          <w:b/>
+          <w:i/>
+          <w:color w:val="auto"/>
+          <w:sz w:val="20"/>
+        </w:rPr>
+        <w:t xml:space="preserve">Sophie </w:t>
+      </w:r>
+      <w:proofErr w:type="spellStart"/>
+      <w:r>
+        <w:rPr>
+          <w:b/>
+          <w:i/>
+          <w:color w:val="auto"/>
+          <w:sz w:val="20"/>
+        </w:rPr>
+        <w:t>McEaktney</w:t>
+      </w:r>
+      <w:proofErr w:type="spellEnd"/>
     </w:p>
     <w:p>
       <w:pPr>
@@ -12094,8 +13327,16 @@
     <w:p>
       <w:pPr>
         <w:pStyle w:val="List"/>
-      </w:pPr>
-      <w:r>
+        <w:rPr>
+          <w:b/>
+          <w:i/>
+        </w:rPr>
+      </w:pPr>
+      <w:r>
+        <w:rPr>
+          <w:b/>
+          <w:i/>
+        </w:rPr>
         <w:t>Agree</w:t>
       </w:r>
     </w:p>
@@ -12188,8 +13429,16 @@
     <w:p>
       <w:pPr>
         <w:pStyle w:val="List"/>
-      </w:pPr>
-      <w:r>
+        <w:rPr>
+          <w:b/>
+          <w:i/>
+        </w:rPr>
+      </w:pPr>
+      <w:r>
+        <w:rPr>
+          <w:b/>
+          <w:i/>
+        </w:rPr>
         <w:t>High Quality</w:t>
       </w:r>
     </w:p>
@@ -12204,8 +13453,16 @@
     <w:p>
       <w:pPr>
         <w:pStyle w:val="List"/>
-      </w:pPr>
-      <w:r>
+        <w:rPr>
+          <w:b/>
+          <w:i/>
+        </w:rPr>
+      </w:pPr>
+      <w:r>
+        <w:rPr>
+          <w:b/>
+          <w:i/>
+        </w:rPr>
         <w:t>Engaging</w:t>
       </w:r>
     </w:p>
@@ -12242,8 +13499,16 @@
     <w:p>
       <w:pPr>
         <w:pStyle w:val="List"/>
-      </w:pPr>
-      <w:r>
+        <w:rPr>
+          <w:b/>
+          <w:i/>
+        </w:rPr>
+      </w:pPr>
+      <w:r>
+        <w:rPr>
+          <w:b/>
+          <w:i/>
+        </w:rPr>
         <w:t>Very Easy</w:t>
       </w:r>
     </w:p>
@@ -12296,8 +13561,16 @@
     <w:p>
       <w:pPr>
         <w:pStyle w:val="List"/>
-      </w:pPr>
-      <w:r>
+        <w:rPr>
+          <w:b/>
+          <w:i/>
+        </w:rPr>
+      </w:pPr>
+      <w:r>
+        <w:rPr>
+          <w:b/>
+          <w:i/>
+        </w:rPr>
         <w:t>Yes</w:t>
       </w:r>
     </w:p>
@@ -12364,8 +13637,16 @@
     <w:p>
       <w:pPr>
         <w:pStyle w:val="List"/>
-      </w:pPr>
-      <w:r>
+        <w:rPr>
+          <w:b/>
+          <w:i/>
+        </w:rPr>
+      </w:pPr>
+      <w:r>
+        <w:rPr>
+          <w:b/>
+          <w:i/>
+        </w:rPr>
         <w:t>No</w:t>
       </w:r>
     </w:p>
@@ -12394,8 +13675,16 @@
     <w:p>
       <w:pPr>
         <w:pStyle w:val="List"/>
-      </w:pPr>
-      <w:r>
+        <w:rPr>
+          <w:b/>
+          <w:i/>
+        </w:rPr>
+      </w:pPr>
+      <w:r>
+        <w:rPr>
+          <w:b/>
+          <w:i/>
+        </w:rPr>
         <w:t>No</w:t>
       </w:r>
     </w:p>
@@ -12416,8 +13705,16 @@
     <w:p>
       <w:pPr>
         <w:pStyle w:val="List"/>
-      </w:pPr>
-      <w:r>
+        <w:rPr>
+          <w:b/>
+          <w:i/>
+        </w:rPr>
+      </w:pPr>
+      <w:r>
+        <w:rPr>
+          <w:b/>
+          <w:i/>
+        </w:rPr>
         <w:t>Strongly Agree</w:t>
       </w:r>
     </w:p>
@@ -12470,8 +13767,16 @@
     <w:p>
       <w:pPr>
         <w:pStyle w:val="List"/>
-      </w:pPr>
-      <w:r>
+        <w:rPr>
+          <w:b/>
+          <w:i/>
+        </w:rPr>
+      </w:pPr>
+      <w:r>
+        <w:rPr>
+          <w:b/>
+          <w:i/>
+        </w:rPr>
         <w:t>Very Easy</w:t>
       </w:r>
     </w:p>
@@ -12532,8 +13837,16 @@
     <w:p>
       <w:pPr>
         <w:pStyle w:val="List"/>
-      </w:pPr>
-      <w:r>
+        <w:rPr>
+          <w:b/>
+          <w:i/>
+        </w:rPr>
+      </w:pPr>
+      <w:r>
+        <w:rPr>
+          <w:b/>
+          <w:i/>
+        </w:rPr>
         <w:t>Agree</w:t>
       </w:r>
     </w:p>
@@ -12586,8 +13899,16 @@
     <w:p>
       <w:pPr>
         <w:pStyle w:val="List"/>
-      </w:pPr>
-      <w:r>
+        <w:rPr>
+          <w:b/>
+          <w:i/>
+        </w:rPr>
+      </w:pPr>
+      <w:r>
+        <w:rPr>
+          <w:b/>
+          <w:i/>
+        </w:rPr>
         <w:t>Agree</w:t>
       </w:r>
     </w:p>
@@ -12617,36 +13938,16 @@
     </w:p>
     <w:p>
       <w:pPr>
-        <w:pStyle w:val="List"/>
-        <w:numPr>
-          <w:ilvl w:val="0"/>
-          <w:numId w:val="0"/>
-        </w:numPr>
-        <w:ind w:left="864"/>
-      </w:pPr>
-    </w:p>
-    <w:p>
-      <w:pPr>
-        <w:pStyle w:val="List"/>
-        <w:numPr>
-          <w:ilvl w:val="0"/>
-          <w:numId w:val="0"/>
-        </w:numPr>
-        <w:spacing w:after="0"/>
-        <w:ind w:left="864"/>
-      </w:pPr>
-    </w:p>
-    <w:p>
-      <w:pPr>
-        <w:pStyle w:val="ListNumber"/>
-        <w:rPr>
-          <w:noProof/>
-        </w:rPr>
-      </w:pPr>
-      <w:r>
-        <w:rPr>
-          <w:noProof/>
-        </w:rPr>
+        <w:pStyle w:val="ListNumber"/>
+        <w:rPr>
+          <w:noProof/>
+        </w:rPr>
+      </w:pPr>
+      <w:r>
+        <w:rPr>
+          <w:noProof/>
+        </w:rPr>
+        <w:lastRenderedPageBreak/>
         <w:t>What do you think about the setting and environment?</w:t>
       </w:r>
     </w:p>
@@ -12673,8 +13974,16 @@
         <w:ind w:left="432" w:hanging="432"/>
         <w:rPr>
           <w:noProof/>
-        </w:rPr>
-      </w:pPr>
+          <w:color w:val="auto"/>
+        </w:rPr>
+      </w:pPr>
+      <w:r>
+        <w:rPr>
+          <w:noProof/>
+          <w:color w:val="auto"/>
+        </w:rPr>
+        <w:t>Cool</w:t>
+      </w:r>
     </w:p>
     <w:p>
       <w:pPr>
@@ -12752,8 +14061,16 @@
         <w:ind w:left="432" w:hanging="432"/>
         <w:rPr>
           <w:noProof/>
-        </w:rPr>
-      </w:pPr>
+          <w:color w:val="auto"/>
+        </w:rPr>
+      </w:pPr>
+      <w:r>
+        <w:rPr>
+          <w:noProof/>
+          <w:color w:val="auto"/>
+        </w:rPr>
+        <w:t>Yes</w:t>
+      </w:r>
     </w:p>
     <w:p>
       <w:pPr>
@@ -12831,8 +14148,16 @@
         <w:ind w:left="432" w:hanging="432"/>
         <w:rPr>
           <w:noProof/>
-        </w:rPr>
-      </w:pPr>
+          <w:color w:val="auto"/>
+        </w:rPr>
+      </w:pPr>
+      <w:r>
+        <w:rPr>
+          <w:noProof/>
+          <w:color w:val="auto"/>
+        </w:rPr>
+        <w:t>Nice graphics</w:t>
+      </w:r>
     </w:p>
     <w:p>
       <w:pPr>
@@ -12910,8 +14235,16 @@
         <w:ind w:left="432" w:hanging="432"/>
         <w:rPr>
           <w:noProof/>
-        </w:rPr>
-      </w:pPr>
+          <w:color w:val="auto"/>
+        </w:rPr>
+      </w:pPr>
+      <w:r>
+        <w:rPr>
+          <w:noProof/>
+          <w:color w:val="auto"/>
+        </w:rPr>
+        <w:t>Too easy</w:t>
+      </w:r>
     </w:p>
     <w:p>
       <w:pPr>
@@ -12979,7 +14312,19 @@
         </w:rPr>
       </w:pPr>
     </w:p>
-    <w:p/>
+    <w:p>
+      <w:pPr>
+        <w:rPr>
+          <w:color w:val="auto"/>
+        </w:rPr>
+      </w:pPr>
+      <w:r>
+        <w:rPr>
+          <w:color w:val="auto"/>
+        </w:rPr>
+        <w:t>None</w:t>
+      </w:r>
+    </w:p>
     <w:p/>
     <w:sectPr>
       <w:footerReference w:type="default" r:id="rId14"/>
@@ -13041,7 +14386,7 @@
       <w:rPr>
         <w:noProof/>
       </w:rPr>
-      <w:t>4</w:t>
+      <w:t>33</w:t>
     </w:r>
     <w:r>
       <w:fldChar w:fldCharType="end"/>
@@ -17331,7 +18676,7 @@
 </file>
 
 <file path=customXml/itemProps1.xml><?xml version="1.0" encoding="utf-8"?>
-<ds:datastoreItem xmlns:ds="http://schemas.openxmlformats.org/officeDocument/2006/customXml" ds:itemID="{3BC7BDB2-941A-411D-8472-6EAE82D79DBA}">
+<ds:datastoreItem xmlns:ds="http://schemas.openxmlformats.org/officeDocument/2006/customXml" ds:itemID="{1CD07CEC-EA69-4A46-9213-51CDE94CB56D}">
   <ds:schemaRefs>
     <ds:schemaRef ds:uri="http://schemas.openxmlformats.org/officeDocument/2006/bibliography"/>
   </ds:schemaRefs>

</xml_diff>

<commit_message>
fixing minor grammar errors
</commit_message>
<xml_diff>
--- a/Documents/B00235610 - Project Evaluation.docx
+++ b/Documents/B00235610 - Project Evaluation.docx
@@ -1808,7 +1808,13 @@
         <w:t>as I had to deal with all work as it wasn’t spread</w:t>
       </w:r>
       <w:r>
-        <w:t xml:space="preserve"> across multiple individuals but either way complete control of the project in my view was best due to my tight workloads.</w:t>
+        <w:t xml:space="preserve"> across multiple individuals but either way complete control of the project in my view wa</w:t>
+      </w:r>
+      <w:r>
+        <w:t>s best due to my tight workload schedule</w:t>
+      </w:r>
+      <w:r>
+        <w:t>.</w:t>
       </w:r>
     </w:p>
     <w:p>
@@ -1836,10 +1842,28 @@
         <w:t>k</w:t>
       </w:r>
       <w:r>
-        <w:t xml:space="preserve"> as professional as possible by adding a menu, splash screen and showcase scenes.</w:t>
-      </w:r>
-      <w:r>
-        <w:t xml:space="preserve"> What’s more the level was optimised to run on lower end hardware so less powerful computers could still run the demo if they wanted to. This meant optimising the terrain draw distance and utilising advanced graphics settings to ensure that the game was not too much of a tax on the computer’s performance. Finally, no shortcuts were taken. The monsters in the level are fully animated and the terrain was custom made for the level I think this level adequately meets the guidelines I set out for it and looks professional.</w:t>
+        <w:t xml:space="preserve"> as professional as possible by adding a menu, s</w:t>
+      </w:r>
+      <w:r>
+        <w:t>plash screen and showcase scene</w:t>
+      </w:r>
+      <w:r>
+        <w:t>.</w:t>
+      </w:r>
+      <w:r>
+        <w:t xml:space="preserve"> What’s more the level was optimised to run on lower end hardware so less powerful computers could still run the demo if they wanted to. This meant optimising the terrain draw distance and utilising advanced graphics settings to ensure that the game was not too much of a tax on the computer’s performance. Finally, no shortcuts were taken. The monsters in the level are fully animated and the terrain was </w:t>
+      </w:r>
+      <w:r>
+        <w:t xml:space="preserve">custom made for the level. The </w:t>
+      </w:r>
+      <w:r>
+        <w:t xml:space="preserve">level adequately meets the guidelines I set out for it and </w:t>
+      </w:r>
+      <w:r>
+        <w:t xml:space="preserve">it looks very </w:t>
+      </w:r>
+      <w:r>
+        <w:t>professional.</w:t>
       </w:r>
     </w:p>
     <w:p>
@@ -1883,10 +1907,22 @@
         <w:jc w:val="both"/>
       </w:pPr>
       <w:r>
-        <w:t>I learned a lot in the project. Firstly, I learned a lot more experience with the Unity game engine which I think was a fantastic experience. Not only is it a popular engine it has a diverse range of features which means knowing this engine will allow me to do more.</w:t>
-      </w:r>
-      <w:r>
-        <w:t xml:space="preserve"> I also got to utilise C# as well, which is the default scripting language for Unity. This was another great thing to get experience with, as C# is a very popular language and being able to use it in unity will certainly aid me in my professional skillset.</w:t>
+        <w:t xml:space="preserve">I learned a lot in the project. Firstly, I </w:t>
+      </w:r>
+      <w:r>
+        <w:t>got</w:t>
+      </w:r>
+      <w:r>
+        <w:t xml:space="preserve"> a lot more experience with the Unity game engine which I think was a fantastic experience. Not only is it a popular engine it has a diverse range of features which means knowing this engine will allow me to do more.</w:t>
+      </w:r>
+      <w:r>
+        <w:t xml:space="preserve"> I also got to utilise C# as well, which is the default scripting language for Unity. This was another great thing to get experience with, as C# is a very popular langua</w:t>
+      </w:r>
+      <w:r>
+        <w:t>ge and being able to use it in U</w:t>
+      </w:r>
+      <w:r>
+        <w:t>nity will certainly aid me in my professional skillset.</w:t>
       </w:r>
     </w:p>
     <w:p>
@@ -1911,7 +1947,13 @@
         <w:t xml:space="preserve"> problems with hardware a</w:t>
       </w:r>
       <w:r>
-        <w:t>nd software support in the labs this project was a success. Not only does the result meets the specification set out in the first design report but it is a great portfolio piece. I’m very happy with the output</w:t>
+        <w:t>nd software support in the labs this project was a</w:t>
+      </w:r>
+      <w:r>
+        <w:t xml:space="preserve"> great</w:t>
+      </w:r>
+      <w:r>
+        <w:t xml:space="preserve"> success. Not only does the result meets the specification set out in the first design report but it is a great portfolio piece. I’m very happy with the output</w:t>
       </w:r>
       <w:r>
         <w:t xml:space="preserve"> and it will certainly be something I maintain moving forward.</w:t>
@@ -1952,7 +1994,7 @@
           <w:rPr>
             <w:rStyle w:val="Hyperlink"/>
           </w:rPr>
-          <w:t>https://github.com/wt-student-projects/3D-level-design</w:t>
+          <w:t>https://github.com/wt-student-projects/3D-level-design/releases/tag/v1.0</w:t>
         </w:r>
       </w:hyperlink>
     </w:p>
@@ -2023,10 +2065,34 @@
         <w:jc w:val="both"/>
       </w:pPr>
       <w:r>
-        <w:t>To test the level a questionnaire was provided to ten individuals who played the game while I observed. This allowed me to get some feedback immediately and record users action while playing the level as well as the formal comments which were part of the questionnaire. As the questionnaire was filled out in pen and not using an online system I have attached copies of the results in the digital version and in the physical submission I have handed in the official questionnaires which were filled in.</w:t>
-      </w:r>
-      <w:r>
-        <w:t xml:space="preserve"> When observing the players</w:t>
+        <w:t>To test the level a questionnaire was provided to ten individuals who played the game while I observed. This allowed me to get some feedback immediately and record users action while</w:t>
+      </w:r>
+      <w:r>
+        <w:t xml:space="preserve"> they played</w:t>
+      </w:r>
+      <w:r>
+        <w:t xml:space="preserve"> the level as well as </w:t>
+      </w:r>
+      <w:r>
+        <w:t>obtain</w:t>
+      </w:r>
+      <w:r>
+        <w:t xml:space="preserve"> questionnaire</w:t>
+      </w:r>
+      <w:r>
+        <w:t xml:space="preserve"> responses</w:t>
+      </w:r>
+      <w:r>
+        <w:t xml:space="preserve">. As the questionnaire was filled out in pen and not using an online system I have attached </w:t>
+      </w:r>
+      <w:r>
+        <w:t xml:space="preserve">digital </w:t>
+      </w:r>
+      <w:r>
+        <w:t>copies of the results in the digital version and in the physical submission I have handed in the official questionnaires which were filled in.</w:t>
+      </w:r>
+      <w:r>
+        <w:t xml:space="preserve"> </w:t>
       </w:r>
     </w:p>
     <w:p>
@@ -2114,7 +2180,13 @@
         <w:spacing w:line="276" w:lineRule="auto"/>
       </w:pPr>
       <w:r>
-        <w:t>That the sound helped immersive the player</w:t>
+        <w:t xml:space="preserve">That the sound helped </w:t>
+      </w:r>
+      <w:r>
+        <w:t>ground</w:t>
+      </w:r>
+      <w:r>
+        <w:t xml:space="preserve"> the player</w:t>
       </w:r>
     </w:p>
     <w:p>
@@ -2153,7 +2225,7 @@
         <w:spacing w:line="276" w:lineRule="auto"/>
       </w:pPr>
       <w:r>
-        <w:t>That a game full of little quests like the one developed would indeed be a fun game</w:t>
+        <w:t>That a game full of little quests like the one developed would be a fun game</w:t>
       </w:r>
     </w:p>
     <w:p>
@@ -2212,6 +2284,9 @@
       <w:r>
         <w:t>Medieval font wasn’t clear enough</w:t>
       </w:r>
+      <w:r>
+        <w:t xml:space="preserve"> for some</w:t>
+      </w:r>
     </w:p>
     <w:p>
       <w:pPr>
@@ -2236,24 +2311,36 @@
         <w:t xml:space="preserve">A few individuals asked for gamepad support which was not added. </w:t>
       </w:r>
       <w:r>
-        <w:t xml:space="preserve">This complain was mainly from people who had game consoles and preferred using a gamepad to </w:t>
-      </w:r>
-      <w:r>
-        <w:t>use</w:t>
+        <w:t>This complain</w:t>
+      </w:r>
+      <w:r>
+        <w:t>t</w:t>
+      </w:r>
+      <w:r>
+        <w:t xml:space="preserve"> was mainly from people who had game consoles a</w:t>
+      </w:r>
+      <w:r>
+        <w:t>nd preferred using a gamepad rather than</w:t>
       </w:r>
       <w:r>
         <w:t xml:space="preserve"> a mouse and keyboard. The only reason this wasn’t developed was because it was a level to be played on the PC, so more time was spent on the level design rather than additional input options. </w:t>
       </w:r>
       <w:r>
-        <w:t>Additionally, all users for the level far too easy. While I was not trying to make a full game that was 100% balanced it is clear that additional mechanics will have to be developed to ensure a more challenging environment should the level be implemented in a larger game.</w:t>
-      </w:r>
-      <w:r>
-        <w:t xml:space="preserve"> There were complaints with the font as well which while was fitting for the setting was difficult to read for some individuals. Finally, the biggest complaint was that the level was too short and they wished there was more to play. On second thoughts, this is hardly a negative as it shows the people wished it was taken further so it is something to consider as the basic gameplay that is there is appealing</w:t>
+        <w:t>Additionally, all users for the level</w:t>
+      </w:r>
+      <w:r>
+        <w:t xml:space="preserve"> said it was</w:t>
+      </w:r>
+      <w:r>
+        <w:t xml:space="preserve"> far too easy. While I was not trying to make a full game that was 100% balanced it is clear that additional mechanics will have to be developed to ensure a more challenging environment should the level be implemented in a larger game.</w:t>
+      </w:r>
+      <w:r>
+        <w:t xml:space="preserve"> There were complaints with the font as well which while was fitting for the setting was difficult to read for some individuals. Finally, the biggest complaint was that the level was too short and they wished there was more to play. On second thoughts, this is hardly a negative as it shows the people wished it was taken further so it is something to consider as the basic gameplay that is there is appealing enough for peopl</w:t>
       </w:r>
       <w:bookmarkStart w:id="15" w:name="_GoBack"/>
       <w:bookmarkEnd w:id="15"/>
       <w:r>
-        <w:t xml:space="preserve"> enough for people to want more.</w:t>
+        <w:t>e to want more.</w:t>
       </w:r>
     </w:p>
     <w:p>
@@ -14386,7 +14473,7 @@
       <w:rPr>
         <w:noProof/>
       </w:rPr>
-      <w:t>33</w:t>
+      <w:t>20</w:t>
     </w:r>
     <w:r>
       <w:fldChar w:fldCharType="end"/>
@@ -18676,7 +18763,7 @@
 </file>
 
 <file path=customXml/itemProps1.xml><?xml version="1.0" encoding="utf-8"?>
-<ds:datastoreItem xmlns:ds="http://schemas.openxmlformats.org/officeDocument/2006/customXml" ds:itemID="{1CD07CEC-EA69-4A46-9213-51CDE94CB56D}">
+<ds:datastoreItem xmlns:ds="http://schemas.openxmlformats.org/officeDocument/2006/customXml" ds:itemID="{3A98B211-7A55-4B0E-8821-7F0C6FEDC1F3}">
   <ds:schemaRefs>
     <ds:schemaRef ds:uri="http://schemas.openxmlformats.org/officeDocument/2006/bibliography"/>
   </ds:schemaRefs>

</xml_diff>